<commit_message>
Address copyedit queries in ch6
</commit_message>
<xml_diff>
--- a/nostarch/docx/chapter06.docx
+++ b/nostarch/docx/chapter06.docx
@@ -122,673 +122,730 @@
         <w:t>let</w:t>
       </w:r>
       <w:r>
-        <w:t xml:space="preserve"> construct is another convenient and concise idiom available to handle enums in your code.</w:t>
-      </w:r>
-    </w:p>
-    <w:p>
-      <w:pPr>
-        <w:pStyle w:val="HeadA"/>
-      </w:pPr>
-      <w:r>
-        <w:fldChar w:fldCharType="begin"/>
-      </w:r>
-      <w:r>
-        <w:instrText xml:space="preserve"> XE "enums:defining" </w:instrText>
-      </w:r>
-      <w:r>
-        <w:fldChar w:fldCharType="end"/>
-      </w:r>
-      <w:bookmarkStart w:id="4" w:name="_Toc206164023"/>
-      <w:r>
-        <w:t>Defining an Enum</w:t>
-      </w:r>
-      <w:bookmarkEnd w:id="4"/>
-    </w:p>
-    <w:p>
-      <w:pPr>
-        <w:pStyle w:val="Body"/>
-      </w:pPr>
-      <w:r>
-        <w:t xml:space="preserve">Where structs give you a way of grouping together related fields and data, like a </w:t>
-      </w:r>
-      <w:r>
-        <w:rPr>
-          <w:rStyle w:val="Literal"/>
-        </w:rPr>
-        <w:t>Rectangle</w:t>
-      </w:r>
-      <w:r>
-        <w:t xml:space="preserve"> with its </w:t>
-      </w:r>
-      <w:r>
-        <w:rPr>
-          <w:rStyle w:val="Literal"/>
-        </w:rPr>
-        <w:t>width</w:t>
-      </w:r>
-      <w:r>
-        <w:t xml:space="preserve"> and </w:t>
-      </w:r>
-      <w:r>
-        <w:rPr>
-          <w:rStyle w:val="Literal"/>
-        </w:rPr>
-        <w:t>height</w:t>
-      </w:r>
-      <w:r>
-        <w:t xml:space="preserve">, </w:t>
-      </w:r>
-      <w:r>
-        <w:t>enums</w:t>
-      </w:r>
-      <w:r>
-        <w:t xml:space="preserve"> give you a way of saying a value is one of a possible set of values. For example, we may want to say that </w:t>
-      </w:r>
-      <w:r>
-        <w:rPr>
-          <w:rStyle w:val="Literal"/>
-        </w:rPr>
-        <w:t>Rectangle</w:t>
-      </w:r>
-      <w:r>
-        <w:t xml:space="preserve"> is one of a set of possible shapes that also includes </w:t>
-      </w:r>
-      <w:r>
-        <w:rPr>
-          <w:rStyle w:val="Literal"/>
-        </w:rPr>
-        <w:t>Circle</w:t>
-      </w:r>
-      <w:r>
-        <w:t xml:space="preserve"> and </w:t>
-      </w:r>
-      <w:r>
-        <w:rPr>
-          <w:rStyle w:val="Literal"/>
-        </w:rPr>
-        <w:t>Triangle</w:t>
-      </w:r>
-      <w:r>
-        <w:t>. To do this, Rust allows us to encode these possibilities as an enum.</w:t>
-      </w:r>
-    </w:p>
-    <w:p>
-      <w:pPr>
-        <w:pStyle w:val="Body"/>
-      </w:pPr>
-      <w:r>
-        <w:t xml:space="preserve">Let’s look at a situation we might want to express in code and see why enums are useful and more appropriate than structs in this case. Say we need to work with IP addresses. Currently, two major standards are used for IP addresses: version four and version six. Because these are the only possibilities for an IP address that our program will come across, </w:t>
-      </w:r>
-      <w:r>
-        <w:fldChar w:fldCharType="begin"/>
-      </w:r>
-      <w:r>
-        <w:instrText xml:space="preserve"> XE "variants" </w:instrText>
-      </w:r>
-      <w:r>
-        <w:fldChar w:fldCharType="end"/>
-      </w:r>
-      <w:r>
-        <w:fldChar w:fldCharType="begin"/>
-      </w:r>
-      <w:r>
-        <w:instrText xml:space="preserve"> XE "enums:variants of" </w:instrText>
-      </w:r>
-      <w:r>
-        <w:fldChar w:fldCharType="end"/>
-      </w:r>
-      <w:r>
-        <w:t xml:space="preserve">we can </w:t>
-      </w:r>
-      <w:r>
-        <w:rPr>
-          <w:rStyle w:val="Italic"/>
-        </w:rPr>
-        <w:t>enumerate</w:t>
-      </w:r>
-      <w:r>
-        <w:t xml:space="preserve"> all possible variants, which is where enumeration gets its name.</w:t>
-      </w:r>
-    </w:p>
-    <w:p>
-      <w:pPr>
-        <w:pStyle w:val="Body"/>
-      </w:pPr>
-      <w:r>
-        <w:t>Any IP address can be either a version four or a version six address, but not both at the same time. That property of IP addresses makes the enum data structure appropriate because an enum value can only be one of its variants. Both version four and version six addresses are still fundamentally IP addresses, so they should be treated as the same type when the code is handling situations that apply to any kind of IP address.</w:t>
-      </w:r>
-    </w:p>
-    <w:p>
-      <w:pPr>
-        <w:pStyle w:val="Body"/>
-      </w:pPr>
-      <w:r>
-        <w:t xml:space="preserve">We can express this concept in code by defining an </w:t>
-      </w:r>
-      <w:r>
-        <w:rPr>
-          <w:rStyle w:val="Literal"/>
-        </w:rPr>
-        <w:t>IpAddrKind</w:t>
-      </w:r>
-      <w:r>
-        <w:t xml:space="preserve"> enumeration and listing the possible kinds an IP address can be, </w:t>
-      </w:r>
-      <w:r>
-        <w:rPr>
-          <w:rStyle w:val="Literal"/>
-        </w:rPr>
-        <w:t>V4</w:t>
-      </w:r>
-      <w:r>
-        <w:t xml:space="preserve"> and </w:t>
-      </w:r>
-      <w:r>
-        <w:rPr>
-          <w:rStyle w:val="Literal"/>
-        </w:rPr>
-        <w:t>V6</w:t>
-      </w:r>
-      <w:r>
-        <w:t>. These are the variants of the enum:</w:t>
-      </w:r>
-    </w:p>
-    <w:p>
-      <w:pPr>
-        <w:pStyle w:val="Code"/>
-      </w:pPr>
-      <w:r>
-        <w:t>enum IpAddrKind {</w:t>
-      </w:r>
-    </w:p>
-    <w:p>
-      <w:pPr>
-        <w:pStyle w:val="Code"/>
-      </w:pPr>
-      <w:r>
-        <w:t xml:space="preserve">    V4,</w:t>
-      </w:r>
-    </w:p>
-    <w:p>
-      <w:pPr>
-        <w:pStyle w:val="Code"/>
-      </w:pPr>
-      <w:r>
-        <w:t xml:space="preserve">    V6,</w:t>
-      </w:r>
-    </w:p>
-    <w:p>
-      <w:pPr>
-        <w:pStyle w:val="Code"/>
-      </w:pPr>
-      <w:r>
-        <w:t>}</w:t>
-      </w:r>
-    </w:p>
-    <w:p>
-      <w:pPr>
-        <w:pStyle w:val="Body"/>
-      </w:pPr>
-      <w:r>
-        <w:rPr>
-          <w:rStyle w:val="Literal"/>
-        </w:rPr>
-        <w:t>IpAddrKind</w:t>
-      </w:r>
-      <w:r>
-        <w:t xml:space="preserve"> is now a custom data type that we can use elsewhere in our code.</w:t>
-      </w:r>
-    </w:p>
-    <w:p>
-      <w:pPr>
-        <w:pStyle w:val="HeadB"/>
-      </w:pPr>
-      <w:r>
-        <w:fldChar w:fldCharType="begin"/>
-      </w:r>
-      <w:r>
-        <w:instrText xml:space="preserve"> XE "enums:instantiating" </w:instrText>
-      </w:r>
-      <w:r>
-        <w:fldChar w:fldCharType="end"/>
-      </w:r>
-      <w:bookmarkStart w:id="5" w:name="_Toc206164024"/>
-      <w:r>
-        <w:t>Enum Values</w:t>
-      </w:r>
-      <w:bookmarkEnd w:id="5"/>
-    </w:p>
-    <w:p>
-      <w:pPr>
-        <w:pStyle w:val="Body"/>
-      </w:pPr>
-      <w:r>
-        <w:t xml:space="preserve">We can create instances of each of the two variants of </w:t>
-      </w:r>
-      <w:r>
-        <w:rPr>
-          <w:rStyle w:val="Literal"/>
-        </w:rPr>
-        <w:t>IpAddrKind</w:t>
-      </w:r>
-      <w:r>
-        <w:t xml:space="preserve"> like this:</w:t>
-      </w:r>
-    </w:p>
-    <w:p>
-      <w:pPr>
-        <w:pStyle w:val="Code"/>
-      </w:pPr>
-      <w:r>
-        <w:lastRenderedPageBreak/>
-        <w:t>let four = IpAddrKind::V4;</w:t>
-      </w:r>
-    </w:p>
-    <w:p>
-      <w:pPr>
-        <w:pStyle w:val="Code"/>
-      </w:pPr>
-      <w:r>
-        <w:t>let six = IpAddrKind::V6;</w:t>
-      </w:r>
-    </w:p>
-    <w:p>
-      <w:pPr>
-        <w:pStyle w:val="Body"/>
-      </w:pPr>
-      <w:r>
-        <w:t xml:space="preserve">Note that the variants of the enum are </w:t>
-      </w:r>
-      <w:r>
-        <w:fldChar w:fldCharType="begin"/>
-      </w:r>
-      <w:r>
-        <w:rPr>
-          <w:spacing w:val="-1"/>
-        </w:rPr>
-        <w:instrText xml:space="preserve"> XE "namespace" </w:instrText>
-      </w:r>
-      <w:r>
-        <w:rPr>
-          <w:spacing w:val="-1"/>
-        </w:rPr>
-        <w:fldChar w:fldCharType="end"/>
-      </w:r>
-      <w:r>
-        <w:t xml:space="preserve">namespaced under its identifier, and we use a double colon to separate the two. This is useful because now both values </w:t>
-      </w:r>
-      <w:r>
-        <w:rPr>
-          <w:rStyle w:val="Literal"/>
-        </w:rPr>
-        <w:t>IpAddrKind::V4</w:t>
-      </w:r>
-      <w:r>
-        <w:t xml:space="preserve"> and </w:t>
-      </w:r>
-      <w:r>
-        <w:rPr>
-          <w:rStyle w:val="Literal"/>
-        </w:rPr>
-        <w:t>IpAddrKind::V6</w:t>
-      </w:r>
-      <w:r>
-        <w:t xml:space="preserve"> are of the same type: </w:t>
-      </w:r>
-      <w:r>
-        <w:rPr>
-          <w:rStyle w:val="Literal"/>
-        </w:rPr>
-        <w:t>IpAddrKind</w:t>
-      </w:r>
-      <w:r>
-        <w:t xml:space="preserve">. We can then, for instance, define a function that takes any </w:t>
-      </w:r>
-      <w:r>
-        <w:rPr>
-          <w:rStyle w:val="Literal"/>
-        </w:rPr>
-        <w:t>IpAddrKind</w:t>
-      </w:r>
-      <w:r>
-        <w:t>:</w:t>
-      </w:r>
-    </w:p>
-    <w:p>
-      <w:pPr>
-        <w:pStyle w:val="Code"/>
-      </w:pPr>
-      <w:r>
-        <w:t>fn route(ip_kind: IpAddrKind) {}</w:t>
-      </w:r>
-    </w:p>
-    <w:p>
-      <w:pPr>
-        <w:pStyle w:val="BodyContinued"/>
-      </w:pPr>
-      <w:r>
-        <w:t>And we can call this function with either variant:</w:t>
-      </w:r>
-    </w:p>
-    <w:p>
-      <w:pPr>
-        <w:pStyle w:val="Code"/>
-      </w:pPr>
-      <w:r>
-        <w:t>route(IpAddrKind::V4);</w:t>
-      </w:r>
-    </w:p>
-    <w:p>
-      <w:pPr>
-        <w:pStyle w:val="Code"/>
-      </w:pPr>
-      <w:r>
-        <w:t>route(IpAddrKind::V6);</w:t>
-      </w:r>
-    </w:p>
-    <w:p>
-      <w:pPr>
-        <w:pStyle w:val="Body"/>
-      </w:pPr>
-      <w:r>
-        <w:fldChar w:fldCharType="begin"/>
-      </w:r>
-      <w:r>
-        <w:rPr>
-          <w:spacing w:val="1"/>
-        </w:rPr>
-        <w:instrText xml:space="preserve"> XE "IpAddr type" </w:instrText>
-      </w:r>
-      <w:r>
-        <w:rPr>
-          <w:spacing w:val="1"/>
-        </w:rPr>
-        <w:fldChar w:fldCharType="end"/>
-      </w:r>
-      <w:r>
-        <w:t xml:space="preserve">Using enums has even more advantages. Thinking more about our IP address type, at the moment we don’t have a way to store the actual IP address </w:t>
-      </w:r>
-      <w:r>
-        <w:rPr>
-          <w:rStyle w:val="Italic"/>
-        </w:rPr>
-        <w:t>data</w:t>
-      </w:r>
-      <w:r>
-        <w:t xml:space="preserve">; we only know what </w:t>
-      </w:r>
-      <w:r>
-        <w:rPr>
-          <w:rStyle w:val="Italic"/>
-        </w:rPr>
-        <w:t>kind</w:t>
-      </w:r>
-      <w:r>
-        <w:t xml:space="preserve"> it is. Given that you just learned about structs in </w:t>
-      </w:r>
-      <w:r>
-        <w:rPr>
-          <w:rStyle w:val="Xref"/>
-        </w:rPr>
-        <w:t>Chapter 5</w:t>
-      </w:r>
-      <w:r>
-        <w:t>, you might be tempted to tackle this problem with structs as shown in Listing 6-1.</w:t>
-      </w:r>
-    </w:p>
-    <w:p>
-      <w:pPr>
-        <w:pStyle w:val="CodeAnnotated"/>
-      </w:pPr>
-      <w:r>
-        <w:rPr>
-          <w:rStyle w:val="CodeAnnotation"/>
-        </w:rPr>
-        <w:t>1</w:t>
-      </w:r>
-      <w:r>
-        <w:t xml:space="preserve"> enum IpAddrKind {</w:t>
-      </w:r>
-    </w:p>
-    <w:p>
-      <w:pPr>
-        <w:pStyle w:val="Code"/>
-      </w:pPr>
-      <w:r>
-        <w:t xml:space="preserve">    V4,</w:t>
-      </w:r>
-    </w:p>
-    <w:p>
-      <w:pPr>
-        <w:pStyle w:val="Code"/>
-      </w:pPr>
-      <w:r>
-        <w:t xml:space="preserve">    V6,</w:t>
-      </w:r>
-    </w:p>
-    <w:p>
-      <w:pPr>
-        <w:pStyle w:val="Code"/>
-      </w:pPr>
-      <w:r>
-        <w:t>}</w:t>
-      </w:r>
-    </w:p>
-    <w:p>
-      <w:pPr>
-        <w:pStyle w:val="Code"/>
-      </w:pPr>
-    </w:p>
-    <w:p>
-      <w:pPr>
-        <w:pStyle w:val="CodeAnnotated"/>
-      </w:pPr>
-      <w:r>
-        <w:rPr>
-          <w:rStyle w:val="CodeAnnotation"/>
-        </w:rPr>
-        <w:t>2</w:t>
-      </w:r>
-      <w:r>
-        <w:t xml:space="preserve"> struct IpAddr {</w:t>
-      </w:r>
-    </w:p>
-    <w:p>
-      <w:pPr>
-        <w:pStyle w:val="Code"/>
-      </w:pPr>
-      <w:r>
-        <w:t xml:space="preserve">  </w:t>
-      </w:r>
-      <w:r>
-        <w:rPr>
-          <w:rStyle w:val="CodeAnnotation"/>
-        </w:rPr>
-        <w:t>3</w:t>
-      </w:r>
-      <w:r>
-        <w:t xml:space="preserve"> kind: IpAddrKind,</w:t>
-      </w:r>
-    </w:p>
-    <w:p>
-      <w:pPr>
-        <w:pStyle w:val="Code"/>
-      </w:pPr>
-      <w:r>
-        <w:t xml:space="preserve">  </w:t>
-      </w:r>
-      <w:r>
-        <w:rPr>
-          <w:rStyle w:val="CodeAnnotation"/>
-        </w:rPr>
-        <w:t>4</w:t>
-      </w:r>
-      <w:r>
-        <w:t xml:space="preserve"> address: String,</w:t>
-      </w:r>
-    </w:p>
-    <w:p>
-      <w:pPr>
-        <w:pStyle w:val="Code"/>
-      </w:pPr>
-      <w:r>
-        <w:t>}</w:t>
-      </w:r>
-    </w:p>
-    <w:p>
-      <w:pPr>
-        <w:pStyle w:val="Code"/>
-      </w:pPr>
-    </w:p>
-    <w:p>
-      <w:pPr>
-        <w:pStyle w:val="CodeAnnotated"/>
-      </w:pPr>
-      <w:r>
-        <w:rPr>
-          <w:rStyle w:val="CodeAnnotation"/>
-        </w:rPr>
-        <w:t>5</w:t>
-      </w:r>
-      <w:r>
-        <w:t xml:space="preserve"> let home = IpAddr {</w:t>
-      </w:r>
-    </w:p>
-    <w:p>
-      <w:pPr>
-        <w:pStyle w:val="Code"/>
-      </w:pPr>
-      <w:r>
-        <w:t xml:space="preserve">    kind: IpAddrKind::V4,</w:t>
-      </w:r>
-    </w:p>
-    <w:p>
-      <w:pPr>
-        <w:pStyle w:val="Code"/>
-      </w:pPr>
-      <w:r>
-        <w:t xml:space="preserve">    address: String::from("127.0.0.1"),</w:t>
-      </w:r>
-    </w:p>
-    <w:p>
-      <w:pPr>
-        <w:pStyle w:val="Code"/>
-      </w:pPr>
-      <w:r>
-        <w:t>};</w:t>
-      </w:r>
-    </w:p>
-    <w:p>
-      <w:pPr>
-        <w:pStyle w:val="Code"/>
-      </w:pPr>
-    </w:p>
-    <w:p>
-      <w:pPr>
-        <w:pStyle w:val="CodeAnnotated"/>
-      </w:pPr>
-      <w:r>
-        <w:rPr>
-          <w:rStyle w:val="CodeAnnotation"/>
-        </w:rPr>
-        <w:t>6</w:t>
-      </w:r>
-      <w:r>
-        <w:t xml:space="preserve"> let loopback = IpAddr {</w:t>
-      </w:r>
-    </w:p>
-    <w:p>
-      <w:pPr>
-        <w:pStyle w:val="Code"/>
-      </w:pPr>
-      <w:r>
-        <w:t xml:space="preserve">    kind: IpAddrKind::V6,</w:t>
-      </w:r>
-    </w:p>
-    <w:p>
-      <w:pPr>
-        <w:pStyle w:val="Code"/>
-      </w:pPr>
-      <w:r>
-        <w:t xml:space="preserve">    address: String::from("::1"),</w:t>
-      </w:r>
-    </w:p>
-    <w:p>
-      <w:pPr>
-        <w:pStyle w:val="Code"/>
-      </w:pPr>
-      <w:r>
-        <w:t>};</w:t>
-      </w:r>
-    </w:p>
-    <w:p>
-      <w:pPr>
-        <w:pStyle w:val="CodeListingCaption"/>
-      </w:pPr>
-      <w:r>
-        <w:t xml:space="preserve">Storing the data and </w:t>
-      </w:r>
-      <w:r>
-        <w:rPr>
-          <w:rStyle w:val="Literal"/>
-        </w:rPr>
-        <w:t>IpAddrKind</w:t>
-      </w:r>
-      <w:r>
-        <w:t xml:space="preserve"> variant of an IP address using a </w:t>
-      </w:r>
-      <w:r>
-        <w:rPr>
-          <w:rStyle w:val="Literal"/>
-        </w:rPr>
-        <w:t>struct</w:t>
-      </w:r>
-    </w:p>
-    <w:p>
-      <w:pPr>
-        <w:pStyle w:val="Body"/>
-      </w:pPr>
-      <w:r>
-        <w:t xml:space="preserve">Here, we’ve defined a struct </w:t>
-      </w:r>
-      <w:r>
-        <w:rPr>
-          <w:rStyle w:val="Literal"/>
-        </w:rPr>
-        <w:t>IpAddr</w:t>
-      </w:r>
-      <w:r>
-        <w:t> </w:t>
-      </w:r>
-      <w:r>
-        <w:rPr>
-          <w:rStyle w:val="CodeAnnotation"/>
-        </w:rPr>
-        <w:t>2</w:t>
-      </w:r>
-      <w:r>
-        <w:t xml:space="preserve"> that has two fields: a </w:t>
-      </w:r>
-      <w:r>
-        <w:rPr>
-          <w:rStyle w:val="Literal"/>
-        </w:rPr>
-        <w:t>kind</w:t>
-      </w:r>
-      <w:r>
-        <w:t xml:space="preserve"> field</w:t>
-      </w:r>
-      <w:ins w:id="6" w:author="Audrey Doyle" w:date="2025-09-10T10:36:00Z" w16du:dateUtc="2025-09-10T14:36:00Z">
+        <w:t xml:space="preserve"> </w:t>
+      </w:r>
+      <w:ins w:id="4" w:author="Carol Nichols" w:date="2025-09-22T15:11:00Z" w16du:dateUtc="2025-09-22T19:11:00Z">
+        <w:r>
+          <w:t xml:space="preserve"> and </w:t>
+        </w:r>
+        <w:r>
+          <w:rPr>
+            <w:rStyle w:val="Literal"/>
+            <w:rPrChange w:id="5" w:author="Carol Nichols" w:date="2025-09-22T15:12:00Z" w16du:dateUtc="2025-09-22T19:12:00Z">
+              <w:rPr/>
+            </w:rPrChange>
+          </w:rPr>
+          <w:t>let...else</w:t>
+        </w:r>
         <w:r>
           <w:t xml:space="preserve"> </w:t>
         </w:r>
       </w:ins>
-      <w:del w:id="7" w:author="Audrey Doyle" w:date="2025-09-10T10:36:00Z" w16du:dateUtc="2025-09-10T14:36:00Z">
+      <w:r>
+        <w:t>construct</w:t>
+      </w:r>
+      <w:ins w:id="6" w:author="Carol Nichols" w:date="2025-09-22T15:11:00Z" w16du:dateUtc="2025-09-22T19:11:00Z">
+        <w:r>
+          <w:t>s</w:t>
+        </w:r>
+      </w:ins>
+      <w:r>
+        <w:t xml:space="preserve"> </w:t>
+      </w:r>
+      <w:ins w:id="7" w:author="Carol Nichols" w:date="2025-09-22T15:11:00Z" w16du:dateUtc="2025-09-22T19:11:00Z">
+        <w:r>
+          <w:t>are</w:t>
+        </w:r>
+      </w:ins>
+      <w:del w:id="8" w:author="Carol Nichols" w:date="2025-09-22T15:11:00Z" w16du:dateUtc="2025-09-22T19:11:00Z">
+        <w:r>
+          <w:delText>is</w:delText>
+        </w:r>
+      </w:del>
+      <w:r>
+        <w:t xml:space="preserve"> </w:t>
+      </w:r>
+      <w:del w:id="9" w:author="Carol Nichols" w:date="2025-09-22T15:11:00Z" w16du:dateUtc="2025-09-22T19:11:00Z">
+        <w:r>
+          <w:delText>an</w:delText>
+        </w:r>
+      </w:del>
+      <w:r>
+        <w:t>other convenient and concise idiom</w:t>
+      </w:r>
+      <w:ins w:id="10" w:author="Carol Nichols" w:date="2025-09-22T15:11:00Z" w16du:dateUtc="2025-09-22T19:11:00Z">
+        <w:r>
+          <w:t>s</w:t>
+        </w:r>
+      </w:ins>
+      <w:r>
+        <w:t xml:space="preserve"> available to handle enums in your code.</w:t>
+      </w:r>
+    </w:p>
+    <w:p>
+      <w:pPr>
+        <w:pStyle w:val="HeadA"/>
+      </w:pPr>
+      <w:r>
+        <w:fldChar w:fldCharType="begin"/>
+      </w:r>
+      <w:r>
+        <w:instrText xml:space="preserve"> XE "enums:defining" </w:instrText>
+      </w:r>
+      <w:r>
+        <w:fldChar w:fldCharType="end"/>
+      </w:r>
+      <w:bookmarkStart w:id="11" w:name="_Toc206164023"/>
+      <w:r>
+        <w:t>Defining an Enum</w:t>
+      </w:r>
+      <w:bookmarkEnd w:id="11"/>
+    </w:p>
+    <w:p>
+      <w:pPr>
+        <w:pStyle w:val="Body"/>
+      </w:pPr>
+      <w:r>
+        <w:t xml:space="preserve">Where structs give you a way of grouping together related fields and data, like a </w:t>
+      </w:r>
+      <w:r>
+        <w:rPr>
+          <w:rStyle w:val="Literal"/>
+        </w:rPr>
+        <w:t>Rectangle</w:t>
+      </w:r>
+      <w:r>
+        <w:t xml:space="preserve"> with its </w:t>
+      </w:r>
+      <w:r>
+        <w:rPr>
+          <w:rStyle w:val="Literal"/>
+        </w:rPr>
+        <w:t>width</w:t>
+      </w:r>
+      <w:r>
+        <w:t xml:space="preserve"> and </w:t>
+      </w:r>
+      <w:r>
+        <w:rPr>
+          <w:rStyle w:val="Literal"/>
+        </w:rPr>
+        <w:t>height</w:t>
+      </w:r>
+      <w:r>
+        <w:t xml:space="preserve">, </w:t>
+      </w:r>
+      <w:r>
+        <w:t>enums</w:t>
+      </w:r>
+      <w:r>
+        <w:t xml:space="preserve"> give you a way of saying a value is one of a possible set of values. For example, we may want to say that </w:t>
+      </w:r>
+      <w:r>
+        <w:rPr>
+          <w:rStyle w:val="Literal"/>
+        </w:rPr>
+        <w:t>Rectangle</w:t>
+      </w:r>
+      <w:r>
+        <w:t xml:space="preserve"> is one of a set of possible shapes that also includes </w:t>
+      </w:r>
+      <w:r>
+        <w:rPr>
+          <w:rStyle w:val="Literal"/>
+        </w:rPr>
+        <w:t>Circle</w:t>
+      </w:r>
+      <w:r>
+        <w:t xml:space="preserve"> and </w:t>
+      </w:r>
+      <w:r>
+        <w:rPr>
+          <w:rStyle w:val="Literal"/>
+        </w:rPr>
+        <w:t>Triangle</w:t>
+      </w:r>
+      <w:r>
+        <w:t>. To do this, Rust allows us to encode these possibilities as an enum.</w:t>
+      </w:r>
+    </w:p>
+    <w:p>
+      <w:pPr>
+        <w:pStyle w:val="Body"/>
+      </w:pPr>
+      <w:r>
+        <w:t xml:space="preserve">Let’s look at a situation we might want to express in code and see why enums are useful and more appropriate than structs in this case. Say we need to work with IP addresses. Currently, two major standards are used for IP addresses: version four and version six. Because these are the only possibilities for an IP address that our program will come across, </w:t>
+      </w:r>
+      <w:r>
+        <w:fldChar w:fldCharType="begin"/>
+      </w:r>
+      <w:r>
+        <w:instrText xml:space="preserve"> XE "variants" </w:instrText>
+      </w:r>
+      <w:r>
+        <w:fldChar w:fldCharType="end"/>
+      </w:r>
+      <w:r>
+        <w:fldChar w:fldCharType="begin"/>
+      </w:r>
+      <w:r>
+        <w:instrText xml:space="preserve"> XE "enums:variants of" </w:instrText>
+      </w:r>
+      <w:r>
+        <w:fldChar w:fldCharType="end"/>
+      </w:r>
+      <w:r>
+        <w:t xml:space="preserve">we can </w:t>
+      </w:r>
+      <w:r>
+        <w:rPr>
+          <w:rStyle w:val="Italic"/>
+        </w:rPr>
+        <w:t>enumerate</w:t>
+      </w:r>
+      <w:r>
+        <w:t xml:space="preserve"> all possible variants, which is where enumeration gets its name.</w:t>
+      </w:r>
+    </w:p>
+    <w:p>
+      <w:pPr>
+        <w:pStyle w:val="Body"/>
+      </w:pPr>
+      <w:r>
+        <w:t>Any IP address can be either a version four or a version six address, but not both at the same time. That property of IP addresses makes the enum data structure appropriate because an enum value can only be one of its variants. Both version four and version six addresses are still fundamentally IP addresses, so they should be treated as the same type when the code is handling situations that apply to any kind of IP address.</w:t>
+      </w:r>
+    </w:p>
+    <w:p>
+      <w:pPr>
+        <w:pStyle w:val="Body"/>
+      </w:pPr>
+      <w:r>
+        <w:t xml:space="preserve">We can express this concept in code by defining an </w:t>
+      </w:r>
+      <w:r>
+        <w:rPr>
+          <w:rStyle w:val="Literal"/>
+        </w:rPr>
+        <w:t>IpAddrKind</w:t>
+      </w:r>
+      <w:r>
+        <w:t xml:space="preserve"> enumeration and listing the possible kinds an IP address can be, </w:t>
+      </w:r>
+      <w:r>
+        <w:rPr>
+          <w:rStyle w:val="Literal"/>
+        </w:rPr>
+        <w:t>V4</w:t>
+      </w:r>
+      <w:r>
+        <w:t xml:space="preserve"> and </w:t>
+      </w:r>
+      <w:r>
+        <w:rPr>
+          <w:rStyle w:val="Literal"/>
+        </w:rPr>
+        <w:t>V6</w:t>
+      </w:r>
+      <w:r>
+        <w:t>. These are the variants of the enum:</w:t>
+      </w:r>
+    </w:p>
+    <w:p>
+      <w:pPr>
+        <w:pStyle w:val="Code"/>
+      </w:pPr>
+      <w:r>
+        <w:t>enum IpAddrKind {</w:t>
+      </w:r>
+    </w:p>
+    <w:p>
+      <w:pPr>
+        <w:pStyle w:val="Code"/>
+      </w:pPr>
+      <w:r>
+        <w:t xml:space="preserve">    V4,</w:t>
+      </w:r>
+    </w:p>
+    <w:p>
+      <w:pPr>
+        <w:pStyle w:val="Code"/>
+      </w:pPr>
+      <w:r>
+        <w:t xml:space="preserve">    V6,</w:t>
+      </w:r>
+    </w:p>
+    <w:p>
+      <w:pPr>
+        <w:pStyle w:val="Code"/>
+      </w:pPr>
+      <w:r>
+        <w:t>}</w:t>
+      </w:r>
+    </w:p>
+    <w:p>
+      <w:pPr>
+        <w:pStyle w:val="Body"/>
+      </w:pPr>
+      <w:r>
+        <w:rPr>
+          <w:rStyle w:val="Literal"/>
+        </w:rPr>
+        <w:t>IpAddrKind</w:t>
+      </w:r>
+      <w:r>
+        <w:t xml:space="preserve"> is now a custom data type that we can use elsewhere in our code.</w:t>
+      </w:r>
+    </w:p>
+    <w:p>
+      <w:pPr>
+        <w:pStyle w:val="HeadB"/>
+      </w:pPr>
+      <w:r>
+        <w:fldChar w:fldCharType="begin"/>
+      </w:r>
+      <w:r>
+        <w:instrText xml:space="preserve"> XE "enums:instantiating" </w:instrText>
+      </w:r>
+      <w:r>
+        <w:fldChar w:fldCharType="end"/>
+      </w:r>
+      <w:bookmarkStart w:id="12" w:name="_Toc206164024"/>
+      <w:r>
+        <w:t>Enum Values</w:t>
+      </w:r>
+      <w:bookmarkEnd w:id="12"/>
+    </w:p>
+    <w:p>
+      <w:pPr>
+        <w:pStyle w:val="Body"/>
+      </w:pPr>
+      <w:r>
+        <w:t xml:space="preserve">We can create instances of each of the two variants of </w:t>
+      </w:r>
+      <w:r>
+        <w:rPr>
+          <w:rStyle w:val="Literal"/>
+        </w:rPr>
+        <w:t>IpAddrKind</w:t>
+      </w:r>
+      <w:r>
+        <w:t xml:space="preserve"> like this:</w:t>
+      </w:r>
+    </w:p>
+    <w:p>
+      <w:pPr>
+        <w:pStyle w:val="Code"/>
+      </w:pPr>
+      <w:r>
+        <w:lastRenderedPageBreak/>
+        <w:t>let four = IpAddrKind::V4;</w:t>
+      </w:r>
+    </w:p>
+    <w:p>
+      <w:pPr>
+        <w:pStyle w:val="Code"/>
+      </w:pPr>
+      <w:r>
+        <w:t>let six = IpAddrKind::V6;</w:t>
+      </w:r>
+    </w:p>
+    <w:p>
+      <w:pPr>
+        <w:pStyle w:val="Body"/>
+      </w:pPr>
+      <w:r>
+        <w:t xml:space="preserve">Note that the variants of the enum are </w:t>
+      </w:r>
+      <w:r>
+        <w:fldChar w:fldCharType="begin"/>
+      </w:r>
+      <w:r>
+        <w:rPr>
+          <w:spacing w:val="-1"/>
+        </w:rPr>
+        <w:instrText xml:space="preserve"> XE "namespace" </w:instrText>
+      </w:r>
+      <w:r>
+        <w:rPr>
+          <w:spacing w:val="-1"/>
+        </w:rPr>
+        <w:fldChar w:fldCharType="end"/>
+      </w:r>
+      <w:r>
+        <w:t xml:space="preserve">namespaced under its identifier, and we use a double colon to separate the two. This is useful because now both values </w:t>
+      </w:r>
+      <w:r>
+        <w:rPr>
+          <w:rStyle w:val="Literal"/>
+        </w:rPr>
+        <w:t>IpAddrKind::V4</w:t>
+      </w:r>
+      <w:r>
+        <w:t xml:space="preserve"> and </w:t>
+      </w:r>
+      <w:r>
+        <w:rPr>
+          <w:rStyle w:val="Literal"/>
+        </w:rPr>
+        <w:t>IpAddrKind::V6</w:t>
+      </w:r>
+      <w:r>
+        <w:t xml:space="preserve"> are of the same type: </w:t>
+      </w:r>
+      <w:r>
+        <w:rPr>
+          <w:rStyle w:val="Literal"/>
+        </w:rPr>
+        <w:t>IpAddrKind</w:t>
+      </w:r>
+      <w:r>
+        <w:t xml:space="preserve">. We can then, for instance, define a function that takes any </w:t>
+      </w:r>
+      <w:r>
+        <w:rPr>
+          <w:rStyle w:val="Literal"/>
+        </w:rPr>
+        <w:t>IpAddrKind</w:t>
+      </w:r>
+      <w:r>
+        <w:t>:</w:t>
+      </w:r>
+    </w:p>
+    <w:p>
+      <w:pPr>
+        <w:pStyle w:val="Code"/>
+      </w:pPr>
+      <w:r>
+        <w:t>fn route(ip_kind: IpAddrKind) {}</w:t>
+      </w:r>
+    </w:p>
+    <w:p>
+      <w:pPr>
+        <w:pStyle w:val="BodyContinued"/>
+      </w:pPr>
+      <w:r>
+        <w:t>And we can call this function with either variant:</w:t>
+      </w:r>
+    </w:p>
+    <w:p>
+      <w:pPr>
+        <w:pStyle w:val="Code"/>
+      </w:pPr>
+      <w:r>
+        <w:t>route(IpAddrKind::V4);</w:t>
+      </w:r>
+    </w:p>
+    <w:p>
+      <w:pPr>
+        <w:pStyle w:val="Code"/>
+      </w:pPr>
+      <w:r>
+        <w:t>route(IpAddrKind::V6);</w:t>
+      </w:r>
+    </w:p>
+    <w:p>
+      <w:pPr>
+        <w:pStyle w:val="Body"/>
+      </w:pPr>
+      <w:r>
+        <w:fldChar w:fldCharType="begin"/>
+      </w:r>
+      <w:r>
+        <w:rPr>
+          <w:spacing w:val="1"/>
+        </w:rPr>
+        <w:instrText xml:space="preserve"> XE "IpAddr type" </w:instrText>
+      </w:r>
+      <w:r>
+        <w:rPr>
+          <w:spacing w:val="1"/>
+        </w:rPr>
+        <w:fldChar w:fldCharType="end"/>
+      </w:r>
+      <w:r>
+        <w:t xml:space="preserve">Using enums has even more advantages. Thinking more about our IP address type, at the moment we don’t have a way to store the actual IP address </w:t>
+      </w:r>
+      <w:r>
+        <w:rPr>
+          <w:rStyle w:val="Italic"/>
+        </w:rPr>
+        <w:t>data</w:t>
+      </w:r>
+      <w:r>
+        <w:t xml:space="preserve">; we only know what </w:t>
+      </w:r>
+      <w:r>
+        <w:rPr>
+          <w:rStyle w:val="Italic"/>
+        </w:rPr>
+        <w:t>kind</w:t>
+      </w:r>
+      <w:r>
+        <w:t xml:space="preserve"> it is. Given that you just learned about structs in </w:t>
+      </w:r>
+      <w:r>
+        <w:rPr>
+          <w:rStyle w:val="Xref"/>
+        </w:rPr>
+        <w:t>Chapter 5</w:t>
+      </w:r>
+      <w:r>
+        <w:t>, you might be tempted to tackle this problem with structs as shown in Listing 6-1.</w:t>
+      </w:r>
+    </w:p>
+    <w:p>
+      <w:pPr>
+        <w:pStyle w:val="CodeAnnotated"/>
+      </w:pPr>
+      <w:r>
+        <w:rPr>
+          <w:rStyle w:val="CodeAnnotation"/>
+        </w:rPr>
+        <w:t>1</w:t>
+      </w:r>
+      <w:r>
+        <w:t xml:space="preserve"> enum IpAddrKind {</w:t>
+      </w:r>
+    </w:p>
+    <w:p>
+      <w:pPr>
+        <w:pStyle w:val="Code"/>
+      </w:pPr>
+      <w:r>
+        <w:t xml:space="preserve">    V4,</w:t>
+      </w:r>
+    </w:p>
+    <w:p>
+      <w:pPr>
+        <w:pStyle w:val="Code"/>
+      </w:pPr>
+      <w:r>
+        <w:t xml:space="preserve">    V6,</w:t>
+      </w:r>
+    </w:p>
+    <w:p>
+      <w:pPr>
+        <w:pStyle w:val="Code"/>
+      </w:pPr>
+      <w:r>
+        <w:t>}</w:t>
+      </w:r>
+    </w:p>
+    <w:p>
+      <w:pPr>
+        <w:pStyle w:val="Code"/>
+      </w:pPr>
+    </w:p>
+    <w:p>
+      <w:pPr>
+        <w:pStyle w:val="CodeAnnotated"/>
+      </w:pPr>
+      <w:r>
+        <w:rPr>
+          <w:rStyle w:val="CodeAnnotation"/>
+        </w:rPr>
+        <w:t>2</w:t>
+      </w:r>
+      <w:r>
+        <w:t xml:space="preserve"> struct IpAddr {</w:t>
+      </w:r>
+    </w:p>
+    <w:p>
+      <w:pPr>
+        <w:pStyle w:val="Code"/>
+      </w:pPr>
+      <w:r>
+        <w:t xml:space="preserve">  </w:t>
+      </w:r>
+      <w:r>
+        <w:rPr>
+          <w:rStyle w:val="CodeAnnotation"/>
+        </w:rPr>
+        <w:t>3</w:t>
+      </w:r>
+      <w:r>
+        <w:t xml:space="preserve"> kind: IpAddrKind,</w:t>
+      </w:r>
+    </w:p>
+    <w:p>
+      <w:pPr>
+        <w:pStyle w:val="Code"/>
+      </w:pPr>
+      <w:r>
+        <w:t xml:space="preserve">  </w:t>
+      </w:r>
+      <w:r>
+        <w:rPr>
+          <w:rStyle w:val="CodeAnnotation"/>
+        </w:rPr>
+        <w:t>4</w:t>
+      </w:r>
+      <w:r>
+        <w:t xml:space="preserve"> address: String,</w:t>
+      </w:r>
+    </w:p>
+    <w:p>
+      <w:pPr>
+        <w:pStyle w:val="Code"/>
+      </w:pPr>
+      <w:r>
+        <w:t>}</w:t>
+      </w:r>
+    </w:p>
+    <w:p>
+      <w:pPr>
+        <w:pStyle w:val="Code"/>
+      </w:pPr>
+    </w:p>
+    <w:p>
+      <w:pPr>
+        <w:pStyle w:val="CodeAnnotated"/>
+      </w:pPr>
+      <w:r>
+        <w:rPr>
+          <w:rStyle w:val="CodeAnnotation"/>
+        </w:rPr>
+        <w:t>5</w:t>
+      </w:r>
+      <w:r>
+        <w:t xml:space="preserve"> let home = IpAddr {</w:t>
+      </w:r>
+    </w:p>
+    <w:p>
+      <w:pPr>
+        <w:pStyle w:val="Code"/>
+      </w:pPr>
+      <w:r>
+        <w:t xml:space="preserve">    kind: IpAddrKind::V4,</w:t>
+      </w:r>
+    </w:p>
+    <w:p>
+      <w:pPr>
+        <w:pStyle w:val="Code"/>
+      </w:pPr>
+      <w:r>
+        <w:t xml:space="preserve">    address: String::from("127.0.0.1"),</w:t>
+      </w:r>
+    </w:p>
+    <w:p>
+      <w:pPr>
+        <w:pStyle w:val="Code"/>
+      </w:pPr>
+      <w:r>
+        <w:t>};</w:t>
+      </w:r>
+    </w:p>
+    <w:p>
+      <w:pPr>
+        <w:pStyle w:val="Code"/>
+      </w:pPr>
+    </w:p>
+    <w:p>
+      <w:pPr>
+        <w:pStyle w:val="CodeAnnotated"/>
+      </w:pPr>
+      <w:r>
+        <w:rPr>
+          <w:rStyle w:val="CodeAnnotation"/>
+        </w:rPr>
+        <w:t>6</w:t>
+      </w:r>
+      <w:r>
+        <w:t xml:space="preserve"> let loopback = IpAddr {</w:t>
+      </w:r>
+    </w:p>
+    <w:p>
+      <w:pPr>
+        <w:pStyle w:val="Code"/>
+      </w:pPr>
+      <w:r>
+        <w:t xml:space="preserve">    kind: IpAddrKind::V6,</w:t>
+      </w:r>
+    </w:p>
+    <w:p>
+      <w:pPr>
+        <w:pStyle w:val="Code"/>
+      </w:pPr>
+      <w:r>
+        <w:t xml:space="preserve">    address: String::from("::1"),</w:t>
+      </w:r>
+    </w:p>
+    <w:p>
+      <w:pPr>
+        <w:pStyle w:val="Code"/>
+      </w:pPr>
+      <w:r>
+        <w:t>};</w:t>
+      </w:r>
+    </w:p>
+    <w:p>
+      <w:pPr>
+        <w:pStyle w:val="CodeListingCaption"/>
+      </w:pPr>
+      <w:r>
+        <w:t xml:space="preserve">Storing the data and </w:t>
+      </w:r>
+      <w:r>
+        <w:rPr>
+          <w:rStyle w:val="Literal"/>
+        </w:rPr>
+        <w:t>IpAddrKind</w:t>
+      </w:r>
+      <w:r>
+        <w:t xml:space="preserve"> variant of an IP address using a </w:t>
+      </w:r>
+      <w:r>
+        <w:rPr>
+          <w:rStyle w:val="Literal"/>
+        </w:rPr>
+        <w:t>struct</w:t>
+      </w:r>
+    </w:p>
+    <w:p>
+      <w:pPr>
+        <w:pStyle w:val="Body"/>
+      </w:pPr>
+      <w:r>
+        <w:t xml:space="preserve">Here, we’ve defined a struct </w:t>
+      </w:r>
+      <w:r>
+        <w:rPr>
+          <w:rStyle w:val="Literal"/>
+        </w:rPr>
+        <w:t>IpAddr</w:t>
+      </w:r>
+      <w:r>
+        <w:t> </w:t>
+      </w:r>
+      <w:r>
+        <w:rPr>
+          <w:rStyle w:val="CodeAnnotation"/>
+        </w:rPr>
+        <w:t>2</w:t>
+      </w:r>
+      <w:r>
+        <w:t xml:space="preserve"> that has two fields: a </w:t>
+      </w:r>
+      <w:r>
+        <w:rPr>
+          <w:rStyle w:val="Literal"/>
+        </w:rPr>
+        <w:t>kind</w:t>
+      </w:r>
+      <w:r>
+        <w:t xml:space="preserve"> field</w:t>
+      </w:r>
+      <w:ins w:id="13" w:author="Audrey Doyle" w:date="2025-09-10T10:36:00Z" w16du:dateUtc="2025-09-10T14:36:00Z">
+        <w:r>
+          <w:t xml:space="preserve"> </w:t>
+        </w:r>
+      </w:ins>
+      <w:del w:id="14" w:author="Audrey Doyle" w:date="2025-09-10T10:36:00Z" w16du:dateUtc="2025-09-10T14:36:00Z">
         <w:r>
           <w:delText> </w:delText>
         </w:r>
       </w:del>
-      <w:del w:id="8" w:author="Eva Morrow" w:date="2025-06-26T12:20:00Z">
+      <w:del w:id="15" w:author="Eva Morrow" w:date="2025-06-26T12:20:00Z">
         <w:r>
           <w:rPr>
             <w:rStyle w:val="CodeAnnotation"/>
@@ -808,17 +865,17 @@
         </w:rPr>
         <w:t>IpAddrKind</w:t>
       </w:r>
-      <w:ins w:id="9" w:author="Audrey Doyle" w:date="2025-09-10T10:36:00Z" w16du:dateUtc="2025-09-10T14:36:00Z">
+      <w:ins w:id="16" w:author="Audrey Doyle" w:date="2025-09-10T10:36:00Z" w16du:dateUtc="2025-09-10T14:36:00Z">
         <w:r>
           <w:t> </w:t>
         </w:r>
       </w:ins>
-      <w:del w:id="10" w:author="Audrey Doyle" w:date="2025-09-10T10:36:00Z" w16du:dateUtc="2025-09-10T14:36:00Z">
+      <w:del w:id="17" w:author="Audrey Doyle" w:date="2025-09-10T10:36:00Z" w16du:dateUtc="2025-09-10T14:36:00Z">
         <w:r>
           <w:delText xml:space="preserve"> </w:delText>
         </w:r>
       </w:del>
-      <w:ins w:id="11" w:author="Eva Morrow" w:date="2025-06-26T12:20:00Z">
+      <w:ins w:id="18" w:author="Eva Morrow" w:date="2025-06-26T12:20:00Z">
         <w:r>
           <w:rPr>
             <w:rStyle w:val="CodeAnnotation"/>
@@ -850,17 +907,17 @@
       <w:r>
         <w:t xml:space="preserve"> field</w:t>
       </w:r>
-      <w:ins w:id="12" w:author="Audrey Doyle" w:date="2025-09-10T10:36:00Z" w16du:dateUtc="2025-09-10T14:36:00Z">
+      <w:ins w:id="19" w:author="Audrey Doyle" w:date="2025-09-10T10:36:00Z" w16du:dateUtc="2025-09-10T14:36:00Z">
         <w:r>
           <w:t xml:space="preserve"> </w:t>
         </w:r>
       </w:ins>
-      <w:del w:id="13" w:author="Audrey Doyle" w:date="2025-09-10T10:36:00Z" w16du:dateUtc="2025-09-10T14:36:00Z">
+      <w:del w:id="20" w:author="Audrey Doyle" w:date="2025-09-10T10:36:00Z" w16du:dateUtc="2025-09-10T14:36:00Z">
         <w:r>
           <w:delText> </w:delText>
         </w:r>
       </w:del>
-      <w:del w:id="14" w:author="Eva Morrow" w:date="2025-06-26T12:20:00Z">
+      <w:del w:id="21" w:author="Eva Morrow" w:date="2025-06-26T12:20:00Z">
         <w:r>
           <w:rPr>
             <w:rStyle w:val="CodeAnnotation"/>
@@ -880,13 +937,13 @@
         </w:rPr>
         <w:t>String</w:t>
       </w:r>
-      <w:ins w:id="15" w:author="Audrey Doyle" w:date="2025-09-10T10:36:00Z" w16du:dateUtc="2025-09-10T14:36:00Z">
+      <w:ins w:id="22" w:author="Audrey Doyle" w:date="2025-09-10T10:36:00Z" w16du:dateUtc="2025-09-10T14:36:00Z">
         <w:r>
           <w:t> </w:t>
         </w:r>
       </w:ins>
-      <w:ins w:id="16" w:author="Eva Morrow" w:date="2025-06-26T12:20:00Z">
-        <w:del w:id="17" w:author="Audrey Doyle" w:date="2025-09-10T10:36:00Z" w16du:dateUtc="2025-09-10T14:36:00Z">
+      <w:ins w:id="23" w:author="Eva Morrow" w:date="2025-06-26T12:20:00Z">
+        <w:del w:id="24" w:author="Audrey Doyle" w:date="2025-09-10T10:36:00Z" w16du:dateUtc="2025-09-10T14:36:00Z">
           <w:r>
             <w:delText xml:space="preserve"> </w:delText>
           </w:r>
@@ -962,7 +1019,11 @@
         <w:t>6</w:t>
       </w:r>
       <w:r>
-        <w:t xml:space="preserve">. It has the other variant of </w:t>
+        <w:t xml:space="preserve">. It has the other </w:t>
+      </w:r>
+      <w:r>
+        <w:lastRenderedPageBreak/>
+        <w:t xml:space="preserve">variant of </w:t>
       </w:r>
       <w:r>
         <w:rPr>
@@ -1013,7 +1074,6 @@
         <w:rPr>
           <w:rStyle w:val="Literal"/>
         </w:rPr>
-        <w:lastRenderedPageBreak/>
         <w:t>address</w:t>
       </w:r>
       <w:r>
@@ -1027,17 +1087,14 @@
       <w:r>
         <w:t xml:space="preserve">However, representing the same concept using just an enum is more concise: </w:t>
       </w:r>
-      <w:del w:id="18" w:author="Audrey Doyle" w:date="2025-09-10T10:37:00Z" w16du:dateUtc="2025-09-10T14:37:00Z">
+      <w:del w:id="25" w:author="Audrey Doyle" w:date="2025-09-10T10:37:00Z" w16du:dateUtc="2025-09-10T14:37:00Z">
         <w:r>
           <w:delText xml:space="preserve">rather </w:delText>
         </w:r>
       </w:del>
-      <w:ins w:id="19" w:author="Audrey Doyle" w:date="2025-09-10T10:37:00Z" w16du:dateUtc="2025-09-10T14:37:00Z">
+      <w:ins w:id="26" w:author="Audrey Doyle" w:date="2025-09-10T10:37:00Z" w16du:dateUtc="2025-09-10T14:37:00Z">
         <w:r>
-          <w:t>R</w:t>
-        </w:r>
-        <w:r>
-          <w:t xml:space="preserve">ather </w:t>
+          <w:t xml:space="preserve">Rather </w:t>
         </w:r>
       </w:ins>
       <w:r>
@@ -1145,17 +1202,14 @@
       <w:r>
         <w:t xml:space="preserve">We attach data to each variant of the enum directly, so there is no need for an extra struct. Here, it’s also easier to see another detail of how enums work: </w:t>
       </w:r>
-      <w:del w:id="20" w:author="Audrey Doyle" w:date="2025-09-10T10:38:00Z" w16du:dateUtc="2025-09-10T14:38:00Z">
+      <w:del w:id="27" w:author="Audrey Doyle" w:date="2025-09-10T10:38:00Z" w16du:dateUtc="2025-09-10T14:38:00Z">
         <w:r>
           <w:delText xml:space="preserve">the </w:delText>
         </w:r>
       </w:del>
-      <w:ins w:id="21" w:author="Audrey Doyle" w:date="2025-09-10T10:38:00Z" w16du:dateUtc="2025-09-10T14:38:00Z">
+      <w:ins w:id="28" w:author="Audrey Doyle" w:date="2025-09-10T10:38:00Z" w16du:dateUtc="2025-09-10T14:38:00Z">
         <w:r>
-          <w:t>T</w:t>
-        </w:r>
-        <w:r>
-          <w:t xml:space="preserve">he </w:t>
+          <w:t xml:space="preserve">The </w:t>
         </w:r>
       </w:ins>
       <w:r>
@@ -1196,17 +1250,14 @@
       <w:r>
         <w:t xml:space="preserve">There’s another advantage to using an enum rather than a struct: </w:t>
       </w:r>
-      <w:del w:id="22" w:author="Audrey Doyle" w:date="2025-09-10T10:38:00Z" w16du:dateUtc="2025-09-10T14:38:00Z">
+      <w:del w:id="29" w:author="Audrey Doyle" w:date="2025-09-10T10:38:00Z" w16du:dateUtc="2025-09-10T14:38:00Z">
         <w:r>
           <w:delText xml:space="preserve">each </w:delText>
         </w:r>
       </w:del>
-      <w:ins w:id="23" w:author="Audrey Doyle" w:date="2025-09-10T10:38:00Z" w16du:dateUtc="2025-09-10T14:38:00Z">
+      <w:ins w:id="30" w:author="Audrey Doyle" w:date="2025-09-10T10:38:00Z" w16du:dateUtc="2025-09-10T14:38:00Z">
         <w:r>
-          <w:t>E</w:t>
-        </w:r>
-        <w:r>
-          <w:t xml:space="preserve">ach </w:t>
+          <w:t xml:space="preserve">Each </w:t>
         </w:r>
       </w:ins>
       <w:r>
@@ -1320,12 +1371,12 @@
         </w:rPr>
         <w:t>IpAddr</w:t>
       </w:r>
-      <w:del w:id="24" w:author="Audrey Doyle" w:date="2025-09-10T10:39:00Z" w16du:dateUtc="2025-09-10T14:39:00Z">
+      <w:del w:id="31" w:author="Audrey Doyle" w:date="2025-09-10T10:39:00Z" w16du:dateUtc="2025-09-10T14:39:00Z">
         <w:r>
           <w:delText>:</w:delText>
         </w:r>
       </w:del>
-      <w:ins w:id="25" w:author="Audrey Doyle" w:date="2025-09-10T10:39:00Z" w16du:dateUtc="2025-09-10T14:39:00Z">
+      <w:ins w:id="32" w:author="Audrey Doyle" w:date="2025-09-10T10:39:00Z" w16du:dateUtc="2025-09-10T14:39:00Z">
         <w:r>
           <w:t>.</w:t>
         </w:r>
@@ -1333,17 +1384,14 @@
       <w:r>
         <w:t xml:space="preserve"> </w:t>
       </w:r>
-      <w:del w:id="26" w:author="Audrey Doyle" w:date="2025-09-10T10:39:00Z" w16du:dateUtc="2025-09-10T14:39:00Z">
+      <w:del w:id="33" w:author="Audrey Doyle" w:date="2025-09-10T10:39:00Z" w16du:dateUtc="2025-09-10T14:39:00Z">
         <w:r>
           <w:delText xml:space="preserve">it </w:delText>
         </w:r>
       </w:del>
-      <w:ins w:id="27" w:author="Audrey Doyle" w:date="2025-09-10T10:39:00Z" w16du:dateUtc="2025-09-10T14:39:00Z">
+      <w:ins w:id="34" w:author="Audrey Doyle" w:date="2025-09-10T10:39:00Z" w16du:dateUtc="2025-09-10T14:39:00Z">
         <w:r>
-          <w:t>I</w:t>
-        </w:r>
-        <w:r>
-          <w:t xml:space="preserve">t </w:t>
+          <w:t xml:space="preserve">It </w:t>
         </w:r>
       </w:ins>
       <w:r>
@@ -1497,17 +1545,14 @@
       <w:r>
         <w:t xml:space="preserve">Let’s look at another example of an enum in Listing 6-2: </w:t>
       </w:r>
-      <w:del w:id="28" w:author="Audrey Doyle" w:date="2025-09-10T10:40:00Z" w16du:dateUtc="2025-09-10T14:40:00Z">
+      <w:del w:id="35" w:author="Audrey Doyle" w:date="2025-09-10T10:40:00Z" w16du:dateUtc="2025-09-10T14:40:00Z">
         <w:r>
           <w:delText xml:space="preserve">this </w:delText>
         </w:r>
       </w:del>
-      <w:ins w:id="29" w:author="Audrey Doyle" w:date="2025-09-10T10:40:00Z" w16du:dateUtc="2025-09-10T14:40:00Z">
+      <w:ins w:id="36" w:author="Audrey Doyle" w:date="2025-09-10T10:40:00Z" w16du:dateUtc="2025-09-10T14:40:00Z">
         <w:r>
-          <w:t>T</w:t>
-        </w:r>
-        <w:r>
-          <w:t xml:space="preserve">his </w:t>
+          <w:t xml:space="preserve">This </w:t>
         </w:r>
       </w:ins>
       <w:r>
@@ -1806,17 +1851,14 @@
       <w:r>
         <w:t xml:space="preserve">There is one more similarity between enums and structs: </w:t>
       </w:r>
-      <w:del w:id="30" w:author="Audrey Doyle" w:date="2025-09-10T10:41:00Z" w16du:dateUtc="2025-09-10T14:41:00Z">
+      <w:del w:id="37" w:author="Audrey Doyle" w:date="2025-09-10T10:41:00Z" w16du:dateUtc="2025-09-10T14:41:00Z">
         <w:r>
           <w:delText xml:space="preserve">just </w:delText>
         </w:r>
       </w:del>
-      <w:ins w:id="31" w:author="Audrey Doyle" w:date="2025-09-10T10:41:00Z" w16du:dateUtc="2025-09-10T14:41:00Z">
+      <w:ins w:id="38" w:author="Audrey Doyle" w:date="2025-09-10T10:41:00Z" w16du:dateUtc="2025-09-10T14:41:00Z">
         <w:r>
-          <w:t>J</w:t>
-        </w:r>
-        <w:r>
-          <w:t xml:space="preserve">ust </w:t>
+          <w:t xml:space="preserve">Just </w:t>
         </w:r>
       </w:ins>
       <w:r>
@@ -1948,12 +1990,12 @@
         </w:rPr>
         <w:t>m</w:t>
       </w:r>
-      <w:del w:id="32" w:author="Audrey Doyle" w:date="2025-09-10T10:41:00Z" w16du:dateUtc="2025-09-10T14:41:00Z">
+      <w:del w:id="39" w:author="Audrey Doyle" w:date="2025-09-10T10:41:00Z" w16du:dateUtc="2025-09-10T14:41:00Z">
         <w:r>
           <w:delText> </w:delText>
         </w:r>
       </w:del>
-      <w:del w:id="33" w:author="Eva Morrow" w:date="2025-06-26T12:21:00Z">
+      <w:del w:id="40" w:author="Eva Morrow" w:date="2025-06-26T12:21:00Z">
         <w:r>
           <w:rPr>
             <w:rStyle w:val="CodeAnnotation"/>
@@ -1964,7 +2006,7 @@
           <w:delText xml:space="preserve"> </w:delText>
         </w:r>
       </w:del>
-      <w:ins w:id="34" w:author="Audrey Doyle" w:date="2025-09-10T10:41:00Z" w16du:dateUtc="2025-09-10T14:41:00Z">
+      <w:ins w:id="41" w:author="Audrey Doyle" w:date="2025-09-10T10:41:00Z" w16du:dateUtc="2025-09-10T14:41:00Z">
         <w:r>
           <w:t xml:space="preserve"> </w:t>
         </w:r>
@@ -1978,13 +2020,13 @@
         </w:rPr>
         <w:t>Message::Write(String::from("hello"))</w:t>
       </w:r>
-      <w:ins w:id="35" w:author="Audrey Doyle" w:date="2025-09-10T10:41:00Z" w16du:dateUtc="2025-09-10T14:41:00Z">
+      <w:ins w:id="42" w:author="Audrey Doyle" w:date="2025-09-10T10:41:00Z" w16du:dateUtc="2025-09-10T14:41:00Z">
         <w:r>
           <w:t> </w:t>
         </w:r>
       </w:ins>
-      <w:ins w:id="36" w:author="Eva Morrow" w:date="2025-06-26T12:21:00Z">
-        <w:del w:id="37" w:author="Audrey Doyle" w:date="2025-09-10T10:41:00Z" w16du:dateUtc="2025-09-10T14:41:00Z">
+      <w:ins w:id="43" w:author="Eva Morrow" w:date="2025-06-26T12:21:00Z">
+        <w:del w:id="44" w:author="Audrey Doyle" w:date="2025-09-10T10:41:00Z" w16du:dateUtc="2025-09-10T14:41:00Z">
           <w:r>
             <w:delText xml:space="preserve"> </w:delText>
           </w:r>
@@ -2066,11 +2108,11 @@
       <w:r>
         <w:fldChar w:fldCharType="end"/>
       </w:r>
-      <w:bookmarkStart w:id="38" w:name="_Toc206164025"/>
+      <w:bookmarkStart w:id="45" w:name="_Toc206164025"/>
       <w:r>
         <w:t>The Option Enum</w:t>
       </w:r>
-      <w:bookmarkEnd w:id="38"/>
+      <w:bookmarkEnd w:id="45"/>
     </w:p>
     <w:p>
       <w:pPr>
@@ -2097,12 +2139,12 @@
       <w:r>
         <w:t xml:space="preserve"> type encodes the very common scenario in which a value could be </w:t>
       </w:r>
-      <w:del w:id="39" w:author="Audrey Doyle" w:date="2025-09-10T10:29:00Z" w16du:dateUtc="2025-09-10T14:29:00Z">
+      <w:del w:id="46" w:author="Audrey Doyle" w:date="2025-09-10T10:29:00Z" w16du:dateUtc="2025-09-10T14:29:00Z">
         <w:r>
           <w:delText>something</w:delText>
         </w:r>
       </w:del>
-      <w:ins w:id="40" w:author="Audrey Doyle" w:date="2025-09-10T10:29:00Z" w16du:dateUtc="2025-09-10T14:29:00Z">
+      <w:ins w:id="47" w:author="Audrey Doyle" w:date="2025-09-10T10:29:00Z" w16du:dateUtc="2025-09-10T14:29:00Z">
         <w:r>
           <w:t>something,</w:t>
         </w:r>
@@ -2192,17 +2234,14 @@
       <w:r>
         <w:t xml:space="preserve">However, the concept that null is trying to express is still a useful one: </w:t>
       </w:r>
-      <w:del w:id="41" w:author="Audrey Doyle" w:date="2025-09-10T10:44:00Z" w16du:dateUtc="2025-09-10T14:44:00Z">
+      <w:del w:id="48" w:author="Audrey Doyle" w:date="2025-09-10T10:44:00Z" w16du:dateUtc="2025-09-10T14:44:00Z">
         <w:r>
           <w:delText xml:space="preserve">a </w:delText>
         </w:r>
       </w:del>
-      <w:ins w:id="42" w:author="Audrey Doyle" w:date="2025-09-10T10:44:00Z" w16du:dateUtc="2025-09-10T14:44:00Z">
+      <w:ins w:id="49" w:author="Audrey Doyle" w:date="2025-09-10T10:44:00Z" w16du:dateUtc="2025-09-10T14:44:00Z">
         <w:r>
-          <w:t>A</w:t>
-        </w:r>
-        <w:r>
-          <w:t xml:space="preserve"> </w:t>
+          <w:t xml:space="preserve">A </w:t>
         </w:r>
       </w:ins>
       <w:r>
@@ -2275,17 +2314,14 @@
       <w:r>
         <w:t xml:space="preserve"> enum is so useful that it’s even included in the prelude; you don’t need to bring it into scope explicitly. Its variants are also included in the prelude: </w:t>
       </w:r>
-      <w:del w:id="43" w:author="Audrey Doyle" w:date="2025-09-10T10:44:00Z" w16du:dateUtc="2025-09-10T14:44:00Z">
+      <w:del w:id="50" w:author="Audrey Doyle" w:date="2025-09-10T10:44:00Z" w16du:dateUtc="2025-09-10T14:44:00Z">
         <w:r>
           <w:delText xml:space="preserve">you </w:delText>
         </w:r>
       </w:del>
-      <w:ins w:id="44" w:author="Audrey Doyle" w:date="2025-09-10T10:44:00Z" w16du:dateUtc="2025-09-10T14:44:00Z">
+      <w:ins w:id="51" w:author="Audrey Doyle" w:date="2025-09-10T10:44:00Z" w16du:dateUtc="2025-09-10T14:44:00Z">
         <w:r>
-          <w:t>Y</w:t>
-        </w:r>
-        <w:r>
-          <w:t xml:space="preserve">ou </w:t>
+          <w:t xml:space="preserve">You </w:t>
         </w:r>
       </w:ins>
       <w:r>
@@ -2534,17 +2570,14 @@
       <w:r>
         <w:t xml:space="preserve"> type: </w:t>
       </w:r>
-      <w:del w:id="45" w:author="Audrey Doyle" w:date="2025-09-10T10:45:00Z" w16du:dateUtc="2025-09-10T14:45:00Z">
+      <w:del w:id="52" w:author="Audrey Doyle" w:date="2025-09-10T10:45:00Z" w16du:dateUtc="2025-09-10T14:45:00Z">
         <w:r>
           <w:delText xml:space="preserve">the </w:delText>
         </w:r>
       </w:del>
-      <w:ins w:id="46" w:author="Audrey Doyle" w:date="2025-09-10T10:45:00Z" w16du:dateUtc="2025-09-10T14:45:00Z">
+      <w:ins w:id="53" w:author="Audrey Doyle" w:date="2025-09-10T10:45:00Z" w16du:dateUtc="2025-09-10T14:45:00Z">
         <w:r>
-          <w:t>T</w:t>
-        </w:r>
-        <w:r>
-          <w:t xml:space="preserve">he </w:t>
+          <w:t xml:space="preserve">The </w:t>
         </w:r>
       </w:ins>
       <w:r>
@@ -2603,12 +2636,12 @@
       <w:r>
         <w:t xml:space="preserve"> value, we know that a value is </w:t>
       </w:r>
-      <w:del w:id="47" w:author="Audrey Doyle" w:date="2025-09-10T10:30:00Z" w16du:dateUtc="2025-09-10T14:30:00Z">
+      <w:del w:id="54" w:author="Audrey Doyle" w:date="2025-09-10T10:30:00Z" w16du:dateUtc="2025-09-10T14:30:00Z">
         <w:r>
           <w:delText>present</w:delText>
         </w:r>
       </w:del>
-      <w:ins w:id="48" w:author="Audrey Doyle" w:date="2025-09-10T10:30:00Z" w16du:dateUtc="2025-09-10T14:30:00Z">
+      <w:ins w:id="55" w:author="Audrey Doyle" w:date="2025-09-10T10:30:00Z" w16du:dateUtc="2025-09-10T14:30:00Z">
         <w:r>
           <w:t>present,</w:t>
         </w:r>
@@ -2634,23 +2667,20 @@
       <w:r>
         <w:t xml:space="preserve"> value, in some sense it means the same thing as null: </w:t>
       </w:r>
-      <w:del w:id="49" w:author="Audrey Doyle" w:date="2025-09-10T10:45:00Z" w16du:dateUtc="2025-09-10T14:45:00Z">
+      <w:del w:id="56" w:author="Audrey Doyle" w:date="2025-09-10T10:45:00Z" w16du:dateUtc="2025-09-10T14:45:00Z">
         <w:r>
           <w:delText xml:space="preserve">we </w:delText>
         </w:r>
       </w:del>
-      <w:ins w:id="50" w:author="Audrey Doyle" w:date="2025-09-10T10:45:00Z" w16du:dateUtc="2025-09-10T14:45:00Z">
+      <w:ins w:id="57" w:author="Audrey Doyle" w:date="2025-09-10T10:45:00Z" w16du:dateUtc="2025-09-10T14:45:00Z">
         <w:r>
-          <w:t>W</w:t>
-        </w:r>
-        <w:r>
-          <w:t xml:space="preserve">e </w:t>
+          <w:t xml:space="preserve">We </w:t>
         </w:r>
       </w:ins>
       <w:r>
         <w:t>don’t have a valid value. So</w:t>
       </w:r>
-      <w:ins w:id="51" w:author="Audrey Doyle" w:date="2025-09-10T11:33:00Z" w16du:dateUtc="2025-09-10T15:33:00Z">
+      <w:ins w:id="58" w:author="Audrey Doyle" w:date="2025-09-10T11:33:00Z" w16du:dateUtc="2025-09-10T15:33:00Z">
         <w:r>
           <w:t>,</w:t>
         </w:r>
@@ -2796,15 +2826,15 @@
         <w:pStyle w:val="Code"/>
       </w:pPr>
       <w:r>
+        <w:t>5 |     let sum = x + y;</w:t>
+      </w:r>
+    </w:p>
+    <w:p>
+      <w:pPr>
+        <w:pStyle w:val="Code"/>
+      </w:pPr>
+      <w:r>
         <w:lastRenderedPageBreak/>
-        <w:t>5 |     let sum = x + y;</w:t>
-      </w:r>
-    </w:p>
-    <w:p>
-      <w:pPr>
-        <w:pStyle w:val="Code"/>
-      </w:pPr>
-      <w:r>
         <w:t xml:space="preserve">  |                 ^ no implementation for `i8 + Option&lt;i8&gt;`</w:t>
       </w:r>
     </w:p>
@@ -2910,7 +2940,7 @@
       <w:r>
         <w:t xml:space="preserve">Eliminating the risk of incorrectly assuming a not-null value helps you </w:t>
       </w:r>
-      <w:del w:id="52" w:author="Audrey Doyle" w:date="2025-09-10T10:46:00Z" w16du:dateUtc="2025-09-10T14:46:00Z">
+      <w:del w:id="59" w:author="Audrey Doyle" w:date="2025-09-10T10:46:00Z" w16du:dateUtc="2025-09-10T14:46:00Z">
         <w:r>
           <w:delText xml:space="preserve">to </w:delText>
         </w:r>
@@ -3060,17 +3090,14 @@
       <w:r>
         <w:t xml:space="preserve"> expression is a control flow construct that does just this when used with enums: </w:t>
       </w:r>
-      <w:del w:id="53" w:author="Audrey Doyle" w:date="2025-09-10T10:47:00Z" w16du:dateUtc="2025-09-10T14:47:00Z">
+      <w:del w:id="60" w:author="Audrey Doyle" w:date="2025-09-10T10:47:00Z" w16du:dateUtc="2025-09-10T14:47:00Z">
         <w:r>
           <w:delText xml:space="preserve">it </w:delText>
         </w:r>
       </w:del>
-      <w:ins w:id="54" w:author="Audrey Doyle" w:date="2025-09-10T10:47:00Z" w16du:dateUtc="2025-09-10T14:47:00Z">
+      <w:ins w:id="61" w:author="Audrey Doyle" w:date="2025-09-10T10:47:00Z" w16du:dateUtc="2025-09-10T14:47:00Z">
         <w:r>
-          <w:t>I</w:t>
-        </w:r>
-        <w:r>
-          <w:t xml:space="preserve">t </w:t>
+          <w:t xml:space="preserve">It </w:t>
         </w:r>
       </w:ins>
       <w:r>
@@ -3100,11 +3127,11 @@
       <w:r>
         <w:fldChar w:fldCharType="end"/>
       </w:r>
-      <w:bookmarkStart w:id="55" w:name="_Toc206164026"/>
+      <w:bookmarkStart w:id="62" w:name="_Toc206164026"/>
       <w:r>
         <w:t>The match Control Flow Construct</w:t>
       </w:r>
-      <w:bookmarkEnd w:id="55"/>
+      <w:bookmarkEnd w:id="62"/>
     </w:p>
     <w:p>
       <w:pPr>
@@ -3157,17 +3184,14 @@
       <w:r>
         <w:t xml:space="preserve"> expression as being like a coin-sorting machine: </w:t>
       </w:r>
-      <w:del w:id="56" w:author="Audrey Doyle" w:date="2025-09-10T10:48:00Z" w16du:dateUtc="2025-09-10T14:48:00Z">
+      <w:del w:id="63" w:author="Audrey Doyle" w:date="2025-09-10T10:48:00Z" w16du:dateUtc="2025-09-10T14:48:00Z">
         <w:r>
           <w:delText xml:space="preserve">coins </w:delText>
         </w:r>
       </w:del>
-      <w:ins w:id="57" w:author="Audrey Doyle" w:date="2025-09-10T10:48:00Z" w16du:dateUtc="2025-09-10T14:48:00Z">
+      <w:ins w:id="64" w:author="Audrey Doyle" w:date="2025-09-10T10:48:00Z" w16du:dateUtc="2025-09-10T14:48:00Z">
         <w:r>
-          <w:t>C</w:t>
-        </w:r>
-        <w:r>
-          <w:t xml:space="preserve">oins </w:t>
+          <w:t xml:space="preserve">Coins </w:t>
         </w:r>
       </w:ins>
       <w:r>
@@ -3386,7 +3410,7 @@
       <w:r>
         <w:t xml:space="preserve"> function. First</w:t>
       </w:r>
-      <w:ins w:id="58" w:author="Audrey Doyle" w:date="2025-09-10T10:48:00Z" w16du:dateUtc="2025-09-10T14:48:00Z">
+      <w:ins w:id="65" w:author="Audrey Doyle" w:date="2025-09-10T10:48:00Z" w16du:dateUtc="2025-09-10T14:48:00Z">
         <w:r>
           <w:t>,</w:t>
         </w:r>
@@ -3430,17 +3454,14 @@
       <w:r>
         <w:t xml:space="preserve">, but there’s a big difference: </w:t>
       </w:r>
-      <w:del w:id="59" w:author="Audrey Doyle" w:date="2025-09-10T10:49:00Z" w16du:dateUtc="2025-09-10T14:49:00Z">
+      <w:del w:id="66" w:author="Audrey Doyle" w:date="2025-09-10T10:49:00Z" w16du:dateUtc="2025-09-10T14:49:00Z">
         <w:r>
           <w:delText xml:space="preserve">with </w:delText>
         </w:r>
       </w:del>
-      <w:ins w:id="60" w:author="Audrey Doyle" w:date="2025-09-10T10:49:00Z" w16du:dateUtc="2025-09-10T14:49:00Z">
+      <w:ins w:id="67" w:author="Audrey Doyle" w:date="2025-09-10T10:49:00Z" w16du:dateUtc="2025-09-10T14:49:00Z">
         <w:r>
-          <w:t>W</w:t>
-        </w:r>
-        <w:r>
-          <w:t xml:space="preserve">ith </w:t>
+          <w:t xml:space="preserve">With </w:t>
         </w:r>
       </w:ins>
       <w:r>
@@ -3473,7 +3494,7 @@
         </w:rPr>
         <w:t xml:space="preserve"> enum that we defined at</w:t>
       </w:r>
-      <w:ins w:id="61" w:author="Audrey Doyle" w:date="2025-09-10T10:49:00Z" w16du:dateUtc="2025-09-10T14:49:00Z">
+      <w:ins w:id="68" w:author="Audrey Doyle" w:date="2025-09-10T10:49:00Z" w16du:dateUtc="2025-09-10T14:49:00Z">
         <w:r>
           <w:rPr>
             <w:lang w:eastAsia="en-GB"/>
@@ -3481,7 +3502,7 @@
           <w:t> </w:t>
         </w:r>
       </w:ins>
-      <w:del w:id="62" w:author="Audrey Doyle" w:date="2025-09-10T10:49:00Z" w16du:dateUtc="2025-09-10T14:49:00Z">
+      <w:del w:id="69" w:author="Audrey Doyle" w:date="2025-09-10T10:49:00Z" w16du:dateUtc="2025-09-10T14:49:00Z">
         <w:r>
           <w:rPr>
             <w:lang w:eastAsia="en-GB"/>
@@ -3587,17 +3608,14 @@
       <w:r>
         <w:t xml:space="preserve"> expression executes, it compares the resultant value against the pattern of each arm, in order. If a pattern matches the value, the code associated with that pattern is executed. If that pattern doesn’t match the value, execution continues to the next arm, much as in a coin-sorting machine. We can have as many arms as we need: </w:t>
       </w:r>
-      <w:del w:id="63" w:author="Audrey Doyle" w:date="2025-09-10T10:49:00Z" w16du:dateUtc="2025-09-10T14:49:00Z">
+      <w:del w:id="70" w:author="Audrey Doyle" w:date="2025-09-10T10:49:00Z" w16du:dateUtc="2025-09-10T14:49:00Z">
         <w:r>
           <w:delText xml:space="preserve">in </w:delText>
         </w:r>
       </w:del>
-      <w:ins w:id="64" w:author="Audrey Doyle" w:date="2025-09-10T10:49:00Z" w16du:dateUtc="2025-09-10T14:49:00Z">
+      <w:ins w:id="71" w:author="Audrey Doyle" w:date="2025-09-10T10:49:00Z" w16du:dateUtc="2025-09-10T14:49:00Z">
         <w:r>
-          <w:t>I</w:t>
-        </w:r>
-        <w:r>
-          <w:t xml:space="preserve">n </w:t>
+          <w:t xml:space="preserve">In </w:t>
         </w:r>
       </w:ins>
       <w:r>
@@ -3646,7 +3664,7 @@
       <w:r>
         <w:t xml:space="preserve">, but </w:t>
       </w:r>
-      <w:ins w:id="65" w:author="Audrey Doyle" w:date="2025-09-10T10:50:00Z" w16du:dateUtc="2025-09-10T14:50:00Z">
+      <w:ins w:id="72" w:author="Audrey Doyle" w:date="2025-09-10T10:50:00Z" w16du:dateUtc="2025-09-10T14:50:00Z">
         <w:r>
           <w:t xml:space="preserve">it </w:t>
         </w:r>
@@ -3765,11 +3783,11 @@
       <w:r>
         <w:fldChar w:fldCharType="end"/>
       </w:r>
-      <w:bookmarkStart w:id="66" w:name="_Toc206164027"/>
+      <w:bookmarkStart w:id="73" w:name="_Toc206164027"/>
       <w:r>
         <w:t>Patterns That Bind to Values</w:t>
       </w:r>
-      <w:bookmarkEnd w:id="66"/>
+      <w:bookmarkEnd w:id="73"/>
     </w:p>
     <w:p>
       <w:pPr>
@@ -3799,6 +3817,7 @@
         <w:rPr>
           <w:rStyle w:val="Literal"/>
         </w:rPr>
+        <w:lastRenderedPageBreak/>
         <w:t>Quarter</w:t>
       </w:r>
       <w:r>
@@ -3819,7 +3838,6 @@
         <w:pStyle w:val="Code"/>
       </w:pPr>
       <w:r>
-        <w:lastRenderedPageBreak/>
         <w:t>#[derive(Debug)] // so we can inspect the state in a minute</w:t>
       </w:r>
     </w:p>
@@ -3854,14 +3872,14 @@
       <w:r>
         <w:t xml:space="preserve">    </w:t>
       </w:r>
-      <w:bookmarkStart w:id="67" w:name="_Hlk198307686"/>
+      <w:bookmarkStart w:id="74" w:name="_Hlk198307686"/>
       <w:r>
         <w:rPr>
           <w:rStyle w:val="LiteralItalic"/>
         </w:rPr>
         <w:t>--snip--</w:t>
       </w:r>
-      <w:bookmarkEnd w:id="67"/>
+      <w:bookmarkEnd w:id="74"/>
     </w:p>
     <w:p>
       <w:pPr>
@@ -4010,7 +4028,7 @@
       <w:r>
         <w:t xml:space="preserve"> variable will bind to the value of that quarter’s state. Then</w:t>
       </w:r>
-      <w:ins w:id="68" w:author="Audrey Doyle" w:date="2025-09-10T10:51:00Z" w16du:dateUtc="2025-09-10T14:51:00Z">
+      <w:ins w:id="75" w:author="Audrey Doyle" w:date="2025-09-10T10:51:00Z" w16du:dateUtc="2025-09-10T14:51:00Z">
         <w:r>
           <w:t>,</w:t>
         </w:r>
@@ -4219,7 +4237,7 @@
       <w:r>
         <w:fldChar w:fldCharType="end"/>
       </w:r>
-      <w:bookmarkStart w:id="69" w:name="_Toc206164028"/>
+      <w:bookmarkStart w:id="76" w:name="_Toc206164028"/>
       <w:r>
         <w:t>The</w:t>
       </w:r>
@@ -4229,7 +4247,7 @@
       <w:r>
         <w:t xml:space="preserve"> Match Pattern</w:t>
       </w:r>
-      <w:bookmarkEnd w:id="69"/>
+      <w:bookmarkEnd w:id="76"/>
     </w:p>
     <w:p>
       <w:pPr>
@@ -4823,11 +4841,11 @@
       <w:r>
         <w:fldChar w:fldCharType="end"/>
       </w:r>
-      <w:bookmarkStart w:id="70" w:name="_Toc206164029"/>
+      <w:bookmarkStart w:id="77" w:name="_Toc206164029"/>
       <w:r>
         <w:t>Matches Are Exhaustive</w:t>
       </w:r>
-      <w:bookmarkEnd w:id="70"/>
+      <w:bookmarkEnd w:id="77"/>
     </w:p>
     <w:p>
       <w:pPr>
@@ -4845,17 +4863,14 @@
       <w:r>
         <w:t xml:space="preserve"> we need to discuss: </w:t>
       </w:r>
-      <w:del w:id="71" w:author="Audrey Doyle" w:date="2025-09-10T11:09:00Z" w16du:dateUtc="2025-09-10T15:09:00Z">
+      <w:del w:id="78" w:author="Audrey Doyle" w:date="2025-09-10T11:09:00Z" w16du:dateUtc="2025-09-10T15:09:00Z">
         <w:r>
           <w:delText xml:space="preserve">the </w:delText>
         </w:r>
       </w:del>
-      <w:ins w:id="72" w:author="Audrey Doyle" w:date="2025-09-10T11:09:00Z" w16du:dateUtc="2025-09-10T15:09:00Z">
+      <w:ins w:id="79" w:author="Audrey Doyle" w:date="2025-09-10T11:09:00Z" w16du:dateUtc="2025-09-10T15:09:00Z">
         <w:r>
-          <w:t>T</w:t>
-        </w:r>
-        <w:r>
-          <w:t xml:space="preserve">he </w:t>
+          <w:t xml:space="preserve">The </w:t>
         </w:r>
       </w:ins>
       <w:r>
@@ -4930,7 +4945,12 @@
     </w:p>
     <w:p>
       <w:pPr>
-        <w:pStyle w:val="CodeWide"/>
+        <w:pStyle w:val="Code"/>
+        <w:pPrChange w:id="80" w:author="Carol Nichols" w:date="2025-09-22T15:03:00Z" w16du:dateUtc="2025-09-22T19:03:00Z">
+          <w:pPr>
+            <w:pStyle w:val="CodeWide"/>
+          </w:pPr>
+        </w:pPrChange>
       </w:pPr>
       <w:r>
         <w:t>error[E0004]: non-exhaustive patterns: `None` not covered</w:t>
@@ -4938,15 +4958,33 @@
     </w:p>
     <w:p>
       <w:pPr>
-        <w:pStyle w:val="CodeWide"/>
-      </w:pPr>
-      <w:r>
-        <w:t xml:space="preserve"> --&gt; src/main.rs:3:15</w:t>
-      </w:r>
-    </w:p>
-    <w:p>
-      <w:pPr>
-        <w:pStyle w:val="CodeWide"/>
+        <w:pStyle w:val="Code"/>
+        <w:pPrChange w:id="81" w:author="Carol Nichols" w:date="2025-09-22T15:03:00Z" w16du:dateUtc="2025-09-22T19:03:00Z">
+          <w:pPr>
+            <w:pStyle w:val="CodeWide"/>
+          </w:pPr>
+        </w:pPrChange>
+      </w:pPr>
+      <w:r>
+        <w:t xml:space="preserve"> --&gt; </w:t>
+      </w:r>
+      <w:proofErr w:type="spellStart"/>
+      <w:r>
+        <w:t>src</w:t>
+      </w:r>
+      <w:proofErr w:type="spellEnd"/>
+      <w:r>
+        <w:t>/main.rs:3:15</w:t>
+      </w:r>
+    </w:p>
+    <w:p>
+      <w:pPr>
+        <w:pStyle w:val="Code"/>
+        <w:pPrChange w:id="82" w:author="Carol Nichols" w:date="2025-09-22T15:03:00Z" w16du:dateUtc="2025-09-22T19:03:00Z">
+          <w:pPr>
+            <w:pStyle w:val="CodeWide"/>
+          </w:pPr>
+        </w:pPrChange>
       </w:pPr>
       <w:r>
         <w:t xml:space="preserve">  |</w:t>
@@ -4954,7 +4992,12 @@
     </w:p>
     <w:p>
       <w:pPr>
-        <w:pStyle w:val="CodeWide"/>
+        <w:pStyle w:val="Code"/>
+        <w:pPrChange w:id="83" w:author="Carol Nichols" w:date="2025-09-22T15:03:00Z" w16du:dateUtc="2025-09-22T19:03:00Z">
+          <w:pPr>
+            <w:pStyle w:val="CodeWide"/>
+          </w:pPr>
+        </w:pPrChange>
       </w:pPr>
       <w:r>
         <w:t>3 |         match x {</w:t>
@@ -4962,7 +5005,12 @@
     </w:p>
     <w:p>
       <w:pPr>
-        <w:pStyle w:val="CodeWide"/>
+        <w:pStyle w:val="Code"/>
+        <w:pPrChange w:id="84" w:author="Carol Nichols" w:date="2025-09-22T15:03:00Z" w16du:dateUtc="2025-09-22T19:03:00Z">
+          <w:pPr>
+            <w:pStyle w:val="CodeWide"/>
+          </w:pPr>
+        </w:pPrChange>
       </w:pPr>
       <w:r>
         <w:t xml:space="preserve">  |               ^ pattern `None` not covered</w:t>
@@ -4970,7 +5018,12 @@
     </w:p>
     <w:p>
       <w:pPr>
-        <w:pStyle w:val="CodeWide"/>
+        <w:pStyle w:val="Code"/>
+        <w:pPrChange w:id="85" w:author="Carol Nichols" w:date="2025-09-22T15:03:00Z" w16du:dateUtc="2025-09-22T19:03:00Z">
+          <w:pPr>
+            <w:pStyle w:val="CodeWide"/>
+          </w:pPr>
+        </w:pPrChange>
       </w:pPr>
       <w:r>
         <w:t xml:space="preserve">  |</w:t>
@@ -4978,62 +5031,126 @@
     </w:p>
     <w:p>
       <w:pPr>
-        <w:pStyle w:val="CodeWide"/>
+        <w:pStyle w:val="Code"/>
+        <w:pPrChange w:id="86" w:author="Carol Nichols" w:date="2025-09-22T15:03:00Z" w16du:dateUtc="2025-09-22T19:03:00Z">
+          <w:pPr>
+            <w:pStyle w:val="CodeWide"/>
+          </w:pPr>
+        </w:pPrChange>
       </w:pPr>
       <w:r>
         <w:rPr>
           <w:rStyle w:val="LiteralItalic"/>
+          <w:rFonts w:cs="TheSansMonoCondensed-Plain"/>
+          <w:i w:val="0"/>
+          <w:iCs w:val="0"/>
+          <w:color w:val="000000"/>
         </w:rPr>
         <w:t>--snip--</w:t>
       </w:r>
     </w:p>
     <w:p>
       <w:pPr>
-        <w:pStyle w:val="CodeWide"/>
-      </w:pPr>
-      <w:commentRangeStart w:id="73"/>
-      <w:commentRangeStart w:id="74"/>
-      <w:commentRangeStart w:id="75"/>
-      <w:r>
-        <w:t>help: ensure that all possible cases are being handled by adding a match arm with a wildcard pattern or an explicit pattern as shown</w:t>
-      </w:r>
-      <w:commentRangeEnd w:id="73"/>
+        <w:pStyle w:val="Code"/>
+        <w:rPr>
+          <w:ins w:id="87" w:author="Carol Nichols" w:date="2025-09-22T15:03:00Z" w16du:dateUtc="2025-09-22T19:03:00Z"/>
+        </w:rPr>
+      </w:pPr>
+      <w:commentRangeStart w:id="88"/>
+      <w:commentRangeStart w:id="89"/>
+      <w:commentRangeStart w:id="90"/>
+      <w:commentRangeStart w:id="91"/>
+      <w:r>
+        <w:t>help: ensure that all possible cases are being handled by adding a</w:t>
+      </w:r>
+      <w:del w:id="92" w:author="Carol Nichols" w:date="2025-09-22T15:03:00Z" w16du:dateUtc="2025-09-22T19:03:00Z">
+        <w:r>
+          <w:delText xml:space="preserve"> </w:delText>
+        </w:r>
+      </w:del>
+    </w:p>
+    <w:p>
+      <w:pPr>
+        <w:pStyle w:val="Code"/>
+        <w:pPrChange w:id="93" w:author="Carol Nichols" w:date="2025-09-22T15:03:00Z" w16du:dateUtc="2025-09-22T19:03:00Z">
+          <w:pPr>
+            <w:pStyle w:val="CodeWide"/>
+          </w:pPr>
+        </w:pPrChange>
+      </w:pPr>
+      <w:r>
+        <w:t>match arm with a wildcard pattern or an explicit pattern as shown</w:t>
+      </w:r>
+      <w:commentRangeEnd w:id="88"/>
+      <w:r>
+        <w:rPr>
+          <w:rStyle w:val="CommentReference"/>
+          <w:sz w:val="15"/>
+          <w:szCs w:val="17"/>
+          <w:rPrChange w:id="94" w:author="Carol Nichols" w:date="2025-09-22T15:03:00Z" w16du:dateUtc="2025-09-22T19:03:00Z">
+            <w:rPr>
+              <w:rStyle w:val="CommentReference"/>
+              <w:rFonts w:ascii="Times New Roman" w:hAnsi="Times New Roman" w:cs="Times New Roman"/>
+              <w:color w:val="auto"/>
+              <w:lang w:val="en-CA"/>
+            </w:rPr>
+          </w:rPrChange>
+        </w:rPr>
+        <w:commentReference w:id="88"/>
+      </w:r>
+      <w:commentRangeEnd w:id="89"/>
+      <w:r>
+        <w:rPr>
+          <w:rStyle w:val="CommentReference"/>
+          <w:sz w:val="15"/>
+          <w:szCs w:val="17"/>
+          <w:rPrChange w:id="95" w:author="Carol Nichols" w:date="2025-09-22T15:03:00Z" w16du:dateUtc="2025-09-22T19:03:00Z">
+            <w:rPr>
+              <w:rStyle w:val="CommentReference"/>
+              <w:rFonts w:ascii="Times New Roman" w:hAnsi="Times New Roman" w:cs="Times New Roman"/>
+              <w:color w:val="auto"/>
+              <w:lang w:val="en-CA"/>
+            </w:rPr>
+          </w:rPrChange>
+        </w:rPr>
+        <w:commentReference w:id="89"/>
+      </w:r>
+      <w:commentRangeEnd w:id="90"/>
+      <w:r>
+        <w:rPr>
+          <w:rStyle w:val="CommentReference"/>
+          <w:sz w:val="15"/>
+          <w:szCs w:val="17"/>
+          <w:rPrChange w:id="96" w:author="Carol Nichols" w:date="2025-09-22T15:03:00Z" w16du:dateUtc="2025-09-22T19:03:00Z">
+            <w:rPr>
+              <w:rStyle w:val="CommentReference"/>
+              <w:rFonts w:ascii="Times New Roman" w:hAnsi="Times New Roman" w:cs="Times New Roman"/>
+              <w:color w:val="auto"/>
+              <w:lang w:val="en-CA"/>
+            </w:rPr>
+          </w:rPrChange>
+        </w:rPr>
+        <w:commentReference w:id="90"/>
+      </w:r>
+      <w:commentRangeEnd w:id="91"/>
       <w:r>
         <w:rPr>
           <w:rStyle w:val="CommentReference"/>
           <w:rFonts w:ascii="Times New Roman" w:hAnsi="Times New Roman" w:cs="Times New Roman"/>
           <w:color w:val="auto"/>
-          <w:w w:val="100"/>
           <w:lang w:val="en-CA"/>
         </w:rPr>
-        <w:commentReference w:id="73"/>
-      </w:r>
-      <w:commentRangeEnd w:id="74"/>
-      <w:r>
-        <w:rPr>
-          <w:rStyle w:val="CommentReference"/>
-          <w:rFonts w:ascii="Times New Roman" w:hAnsi="Times New Roman" w:cs="Times New Roman"/>
-          <w:color w:val="auto"/>
-          <w:w w:val="100"/>
-          <w:lang w:val="en-CA"/>
-        </w:rPr>
-        <w:commentReference w:id="74"/>
-      </w:r>
-      <w:commentRangeEnd w:id="75"/>
-      <w:r>
-        <w:rPr>
-          <w:rStyle w:val="CommentReference"/>
-          <w:rFonts w:ascii="Times New Roman" w:hAnsi="Times New Roman" w:cs="Times New Roman"/>
-          <w:color w:val="auto"/>
-          <w:w w:val="100"/>
-          <w:lang w:val="en-CA"/>
-        </w:rPr>
-        <w:commentReference w:id="75"/>
-      </w:r>
-    </w:p>
-    <w:p>
-      <w:pPr>
-        <w:pStyle w:val="CodeWide"/>
+        <w:commentReference w:id="91"/>
+      </w:r>
+    </w:p>
+    <w:p>
+      <w:pPr>
+        <w:pStyle w:val="Code"/>
+        <w:pPrChange w:id="97" w:author="Carol Nichols" w:date="2025-09-22T15:03:00Z" w16du:dateUtc="2025-09-22T19:03:00Z">
+          <w:pPr>
+            <w:pStyle w:val="CodeWide"/>
+          </w:pPr>
+        </w:pPrChange>
       </w:pPr>
       <w:r>
         <w:t xml:space="preserve">  |</w:t>
@@ -5041,23 +5158,54 @@
     </w:p>
     <w:p>
       <w:pPr>
-        <w:pStyle w:val="CodeWide"/>
-      </w:pPr>
-      <w:r>
-        <w:t>4 ~             Some(i) =&gt; Some(i + 1),</w:t>
-      </w:r>
-    </w:p>
-    <w:p>
-      <w:pPr>
-        <w:pStyle w:val="CodeWide"/>
-      </w:pPr>
-      <w:r>
-        <w:t>5 ~             None =&gt; todo!(),</w:t>
-      </w:r>
-    </w:p>
-    <w:p>
-      <w:pPr>
-        <w:pStyle w:val="CodeWide"/>
+        <w:pStyle w:val="Code"/>
+        <w:pPrChange w:id="98" w:author="Carol Nichols" w:date="2025-09-22T15:03:00Z" w16du:dateUtc="2025-09-22T19:03:00Z">
+          <w:pPr>
+            <w:pStyle w:val="CodeWide"/>
+          </w:pPr>
+        </w:pPrChange>
+      </w:pPr>
+      <w:r>
+        <w:t>4 ~             Some(</w:t>
+      </w:r>
+      <w:proofErr w:type="spellStart"/>
+      <w:r>
+        <w:t>i</w:t>
+      </w:r>
+      <w:proofErr w:type="spellEnd"/>
+      <w:r>
+        <w:t>) =&gt; Some(i + 1),</w:t>
+      </w:r>
+    </w:p>
+    <w:p>
+      <w:pPr>
+        <w:pStyle w:val="Code"/>
+        <w:pPrChange w:id="99" w:author="Carol Nichols" w:date="2025-09-22T15:03:00Z" w16du:dateUtc="2025-09-22T19:03:00Z">
+          <w:pPr>
+            <w:pStyle w:val="CodeWide"/>
+          </w:pPr>
+        </w:pPrChange>
+      </w:pPr>
+      <w:r>
+        <w:t xml:space="preserve">5 ~             None =&gt; </w:t>
+      </w:r>
+      <w:proofErr w:type="spellStart"/>
+      <w:r>
+        <w:t>todo</w:t>
+      </w:r>
+      <w:proofErr w:type="spellEnd"/>
+      <w:r>
+        <w:t>!(),</w:t>
+      </w:r>
+    </w:p>
+    <w:p>
+      <w:pPr>
+        <w:pStyle w:val="Code"/>
+        <w:pPrChange w:id="100" w:author="Carol Nichols" w:date="2025-09-22T15:03:00Z" w16du:dateUtc="2025-09-22T19:03:00Z">
+          <w:pPr>
+            <w:pStyle w:val="CodeWide"/>
+          </w:pPr>
+        </w:pPrChange>
       </w:pPr>
       <w:r>
         <w:t xml:space="preserve">  |</w:t>
@@ -5070,12 +5218,12 @@
       <w:r>
         <w:t xml:space="preserve">Rust knows that we didn’t cover every possible </w:t>
       </w:r>
-      <w:del w:id="76" w:author="Audrey Doyle" w:date="2025-09-10T10:30:00Z" w16du:dateUtc="2025-09-10T14:30:00Z">
+      <w:del w:id="101" w:author="Audrey Doyle" w:date="2025-09-10T10:30:00Z" w16du:dateUtc="2025-09-10T14:30:00Z">
         <w:r>
           <w:delText>case, and</w:delText>
         </w:r>
       </w:del>
-      <w:ins w:id="77" w:author="Audrey Doyle" w:date="2025-09-10T10:30:00Z" w16du:dateUtc="2025-09-10T14:30:00Z">
+      <w:ins w:id="102" w:author="Audrey Doyle" w:date="2025-09-10T10:30:00Z" w16du:dateUtc="2025-09-10T14:30:00Z">
         <w:r>
           <w:t>case and</w:t>
         </w:r>
@@ -5083,28 +5231,25 @@
       <w:r>
         <w:t xml:space="preserve"> even knows which pattern we forgot! Matches in Rust are </w:t>
       </w:r>
-      <w:bookmarkStart w:id="78" w:name="_Hlk208395055"/>
+      <w:bookmarkStart w:id="103" w:name="_Hlk208395055"/>
       <w:r>
         <w:rPr>
           <w:rStyle w:val="Italic"/>
         </w:rPr>
         <w:t>exhaustive</w:t>
       </w:r>
-      <w:bookmarkEnd w:id="78"/>
+      <w:bookmarkEnd w:id="103"/>
       <w:r>
         <w:t xml:space="preserve">: </w:t>
       </w:r>
-      <w:del w:id="79" w:author="Audrey Doyle" w:date="2025-09-10T11:10:00Z" w16du:dateUtc="2025-09-10T15:10:00Z">
+      <w:del w:id="104" w:author="Audrey Doyle" w:date="2025-09-10T11:10:00Z" w16du:dateUtc="2025-09-10T15:10:00Z">
         <w:r>
           <w:delText xml:space="preserve">we </w:delText>
         </w:r>
       </w:del>
-      <w:ins w:id="80" w:author="Audrey Doyle" w:date="2025-09-10T11:10:00Z" w16du:dateUtc="2025-09-10T15:10:00Z">
+      <w:ins w:id="105" w:author="Audrey Doyle" w:date="2025-09-10T11:10:00Z" w16du:dateUtc="2025-09-10T15:10:00Z">
         <w:r>
-          <w:t>W</w:t>
-        </w:r>
-        <w:r>
-          <w:t xml:space="preserve">e </w:t>
+          <w:t xml:space="preserve">We </w:t>
         </w:r>
       </w:ins>
       <w:r>
@@ -5152,11 +5297,11 @@
       <w:r>
         <w:fldChar w:fldCharType="end"/>
       </w:r>
-      <w:bookmarkStart w:id="81" w:name="_Toc206164030"/>
+      <w:bookmarkStart w:id="106" w:name="_Toc206164030"/>
       <w:r>
         <w:t>Catch-All Patterns and the _ Placeholder</w:t>
       </w:r>
-      <w:bookmarkEnd w:id="81"/>
+      <w:bookmarkEnd w:id="106"/>
     </w:p>
     <w:p>
       <w:pPr>
@@ -5165,12 +5310,12 @@
       <w:r>
         <w:t xml:space="preserve">Using enums, we can also take special actions for a few particular values, but for all other values take one default action. Imagine we’re implementing a game where, if you roll a 3 on a dice roll, your player doesn’t </w:t>
       </w:r>
-      <w:del w:id="82" w:author="Audrey Doyle" w:date="2025-09-10T10:30:00Z" w16du:dateUtc="2025-09-10T14:30:00Z">
+      <w:del w:id="107" w:author="Audrey Doyle" w:date="2025-09-10T10:30:00Z" w16du:dateUtc="2025-09-10T14:30:00Z">
         <w:r>
           <w:delText>move, but</w:delText>
         </w:r>
       </w:del>
-      <w:ins w:id="83" w:author="Audrey Doyle" w:date="2025-09-10T10:30:00Z" w16du:dateUtc="2025-09-10T14:30:00Z">
+      <w:ins w:id="108" w:author="Audrey Doyle" w:date="2025-09-10T10:30:00Z" w16du:dateUtc="2025-09-10T14:30:00Z">
         <w:r>
           <w:t>move but</w:t>
         </w:r>
@@ -5178,8 +5323,8 @@
       <w:r>
         <w:t xml:space="preserve"> instead gets a </w:t>
       </w:r>
-      <w:commentRangeStart w:id="84"/>
-      <w:ins w:id="85" w:author="Audrey Doyle" w:date="2025-09-10T11:19:00Z" w16du:dateUtc="2025-09-10T15:19:00Z">
+      <w:commentRangeStart w:id="109"/>
+      <w:ins w:id="110" w:author="Audrey Doyle" w:date="2025-09-10T11:19:00Z" w16du:dateUtc="2025-09-10T15:19:00Z">
         <w:r>
           <w:t xml:space="preserve">fancy </w:t>
         </w:r>
@@ -5187,7 +5332,7 @@
       <w:r>
         <w:t xml:space="preserve">new </w:t>
       </w:r>
-      <w:commentRangeEnd w:id="84"/>
+      <w:commentRangeEnd w:id="109"/>
       <w:r>
         <w:rPr>
           <w:rStyle w:val="CommentReference"/>
@@ -5195,9 +5340,9 @@
           <w:color w:val="auto"/>
           <w:lang w:val="en-CA"/>
         </w:rPr>
-        <w:commentReference w:id="84"/>
-      </w:r>
-      <w:del w:id="86" w:author="Audrey Doyle" w:date="2025-09-10T11:19:00Z" w16du:dateUtc="2025-09-10T15:19:00Z">
+        <w:commentReference w:id="109"/>
+      </w:r>
+      <w:del w:id="111" w:author="Audrey Doyle" w:date="2025-09-10T11:19:00Z" w16du:dateUtc="2025-09-10T15:19:00Z">
         <w:r>
           <w:delText xml:space="preserve">fancy </w:delText>
         </w:r>
@@ -5388,7 +5533,7 @@
       <w:r>
         <w:t xml:space="preserve"> must be exhaustive. Note that we have to put the catch-all arm last because the patterns are evaluated in order. If we </w:t>
       </w:r>
-      <w:ins w:id="87" w:author="Audrey Doyle" w:date="2025-09-10T11:22:00Z" w16du:dateUtc="2025-09-10T15:22:00Z">
+      <w:ins w:id="112" w:author="Audrey Doyle" w:date="2025-09-10T11:22:00Z" w16du:dateUtc="2025-09-10T15:22:00Z">
         <w:r>
           <w:t xml:space="preserve">had </w:t>
         </w:r>
@@ -5430,21 +5575,22 @@
       <w:r>
         <w:t xml:space="preserve">Let’s change the rules of the game: </w:t>
       </w:r>
-      <w:del w:id="88" w:author="Audrey Doyle" w:date="2025-09-10T11:22:00Z" w16du:dateUtc="2025-09-10T15:22:00Z">
+      <w:del w:id="113" w:author="Audrey Doyle" w:date="2025-09-10T11:22:00Z" w16du:dateUtc="2025-09-10T15:22:00Z">
         <w:r>
           <w:delText>now</w:delText>
         </w:r>
       </w:del>
-      <w:ins w:id="89" w:author="Audrey Doyle" w:date="2025-09-10T11:22:00Z" w16du:dateUtc="2025-09-10T15:22:00Z">
+      <w:ins w:id="114" w:author="Audrey Doyle" w:date="2025-09-10T11:22:00Z" w16du:dateUtc="2025-09-10T15:22:00Z">
         <w:r>
-          <w:t>N</w:t>
-        </w:r>
-        <w:r>
-          <w:t>ow</w:t>
+          <w:t>Now</w:t>
         </w:r>
       </w:ins>
       <w:r>
-        <w:t xml:space="preserve">, if you roll anything other than a 3 or a 7, you must roll again. We no longer need to use the catch-all value, so we can change our code to use </w:t>
+        <w:t xml:space="preserve">, if you roll anything other than a 3 or a 7, you must roll again. We no longer need to use </w:t>
+      </w:r>
+      <w:r>
+        <w:lastRenderedPageBreak/>
+        <w:t xml:space="preserve">the catch-all value, so we can change our code to use </w:t>
       </w:r>
       <w:r>
         <w:rPr>
@@ -5484,7 +5630,6 @@
         <w:rPr>
           <w:rStyle w:val="LiteralGray"/>
         </w:rPr>
-        <w:lastRenderedPageBreak/>
         <w:t>match dice_roll {</w:t>
       </w:r>
     </w:p>
@@ -5582,7 +5727,7 @@
       <w:r>
         <w:rPr>
           <w:rStyle w:val="Xref"/>
-          <w:rPrChange w:id="90" w:author="Audrey Doyle" w:date="2025-09-10T11:23:00Z" w16du:dateUtc="2025-09-10T15:23:00Z">
+          <w:rPrChange w:id="115" w:author="Audrey Doyle" w:date="2025-09-10T11:23:00Z" w16du:dateUtc="2025-09-10T15:23:00Z">
             <w:rPr/>
           </w:rPrChange>
         </w:rPr>
@@ -5597,7 +5742,7 @@
       <w:r>
         <w:rPr>
           <w:rStyle w:val="Xref"/>
-          <w:rPrChange w:id="91" w:author="Audrey Doyle" w:date="2025-09-10T11:23:00Z" w16du:dateUtc="2025-09-10T15:23:00Z">
+          <w:rPrChange w:id="116" w:author="Audrey Doyle" w:date="2025-09-10T11:23:00Z" w16du:dateUtc="2025-09-10T15:23:00Z">
             <w:rPr/>
           </w:rPrChange>
         </w:rPr>
@@ -5776,7 +5921,28 @@
         <w:fldChar w:fldCharType="begin"/>
       </w:r>
       <w:r>
-        <w:instrText xml:space="preserve"> XE "patterns:in if let syntax" </w:instrText>
+        <w:instrText xml:space="preserve"> XE "</w:instrText>
+      </w:r>
+      <w:proofErr w:type="spellStart"/>
+      <w:r>
+        <w:instrText>patterns:in</w:instrText>
+      </w:r>
+      <w:proofErr w:type="spellEnd"/>
+      <w:r>
+        <w:instrText xml:space="preserve"> if let syntax</w:instrText>
+      </w:r>
+      <w:ins w:id="117" w:author="Carol Nichols" w:date="2025-09-22T15:15:00Z" w16du:dateUtc="2025-09-22T19:15:00Z">
+        <w:r>
+          <w:instrText xml:space="preserve"> </w:instrText>
+        </w:r>
+        <w:proofErr w:type="spellStart"/>
+        <w:r>
+          <w:instrText>startRange</w:instrText>
+        </w:r>
+      </w:ins>
+      <w:proofErr w:type="spellEnd"/>
+      <w:r>
+        <w:instrText xml:space="preserve">" </w:instrText>
       </w:r>
       <w:r>
         <w:fldChar w:fldCharType="end"/>
@@ -5785,21 +5951,35 @@
         <w:fldChar w:fldCharType="begin"/>
       </w:r>
       <w:r>
-        <w:instrText xml:space="preserve"> XE "if let syntax" </w:instrText>
+        <w:instrText xml:space="preserve"> XE "if let syntax</w:instrText>
+      </w:r>
+      <w:ins w:id="118" w:author="Carol Nichols" w:date="2025-09-22T15:15:00Z" w16du:dateUtc="2025-09-22T19:15:00Z">
+        <w:r>
+          <w:instrText xml:space="preserve"> </w:instrText>
+        </w:r>
+        <w:proofErr w:type="spellStart"/>
+        <w:r>
+          <w:instrText>startRange</w:instrText>
+        </w:r>
+      </w:ins>
+      <w:proofErr w:type="spellEnd"/>
+      <w:r>
+        <w:instrText xml:space="preserve">" </w:instrText>
       </w:r>
       <w:r>
         <w:fldChar w:fldCharType="end"/>
       </w:r>
-      <w:bookmarkStart w:id="92" w:name="_Toc206164031"/>
+      <w:bookmarkStart w:id="119" w:name="_Toc206164031"/>
       <w:r>
         <w:t xml:space="preserve">Concise Control Flow with </w:t>
       </w:r>
-      <w:commentRangeStart w:id="93"/>
+      <w:commentRangeStart w:id="120"/>
+      <w:commentRangeStart w:id="121"/>
       <w:r>
         <w:t>if let</w:t>
       </w:r>
-      <w:bookmarkEnd w:id="92"/>
-      <w:commentRangeEnd w:id="93"/>
+      <w:bookmarkEnd w:id="119"/>
+      <w:commentRangeEnd w:id="120"/>
       <w:r>
         <w:rPr>
           <w:rStyle w:val="CommentReference"/>
@@ -5809,7 +5989,19 @@
           <w:color w:val="auto"/>
           <w:lang w:val="en-CA"/>
         </w:rPr>
-        <w:commentReference w:id="93"/>
+        <w:commentReference w:id="120"/>
+      </w:r>
+      <w:commentRangeEnd w:id="121"/>
+      <w:r>
+        <w:rPr>
+          <w:rStyle w:val="CommentReference"/>
+          <w:rFonts w:ascii="Times New Roman" w:hAnsi="Times New Roman" w:cs="Times New Roman"/>
+          <w:b w:val="0"/>
+          <w:bCs w:val="0"/>
+          <w:color w:val="auto"/>
+          <w:lang w:val="en-CA"/>
+        </w:rPr>
+        <w:commentReference w:id="121"/>
       </w:r>
     </w:p>
     <w:p>
@@ -5850,6 +6042,7 @@
         <w:rPr>
           <w:rStyle w:val="Literal"/>
         </w:rPr>
+        <w:lastRenderedPageBreak/>
         <w:t>Option&lt;u8&gt;</w:t>
       </w:r>
       <w:r>
@@ -5911,7 +6104,6 @@
         <w:pStyle w:val="Code"/>
       </w:pPr>
       <w:r>
-        <w:lastRenderedPageBreak/>
         <w:t>}</w:t>
       </w:r>
     </w:p>
@@ -6202,7 +6394,7 @@
       <w:r>
         <w:t xml:space="preserve"> that ensures </w:t>
       </w:r>
-      <w:ins w:id="94" w:author="Audrey Doyle" w:date="2025-09-10T11:24:00Z" w16du:dateUtc="2025-09-10T15:24:00Z">
+      <w:ins w:id="122" w:author="Audrey Doyle" w:date="2025-09-10T11:24:00Z" w16du:dateUtc="2025-09-10T15:24:00Z">
         <w:r>
           <w:t xml:space="preserve">that </w:t>
         </w:r>
@@ -6353,7 +6545,11 @@
         <w:t>UsState</w:t>
       </w:r>
       <w:r>
-        <w:t xml:space="preserve"> value. If we wanted to count all non-quarter coins we see while also announcing the state of the quarters, we could do that with a </w:t>
+        <w:t xml:space="preserve"> value. If we wanted to count all non-quarter coins we see while also announcing </w:t>
+      </w:r>
+      <w:r>
+        <w:lastRenderedPageBreak/>
+        <w:t xml:space="preserve">the state of the quarters, we could do that with a </w:t>
       </w:r>
       <w:r>
         <w:rPr>
@@ -6394,7 +6590,6 @@
         <w:pStyle w:val="Code"/>
       </w:pPr>
       <w:r>
-        <w:lastRenderedPageBreak/>
         <w:t xml:space="preserve">    _ =&gt; count += 1,</w:t>
       </w:r>
     </w:p>
@@ -6495,6 +6690,7 @@
         <w:t>}</w:t>
       </w:r>
     </w:p>
+    <w:bookmarkStart w:id="123" w:name="_Toc206164032"/>
     <w:p>
       <w:pPr>
         <w:pStyle w:val="HeadA"/>
@@ -6502,7 +6698,54 @@
           <w:lang w:eastAsia="en-GB"/>
         </w:rPr>
       </w:pPr>
-      <w:bookmarkStart w:id="95" w:name="_Toc206164032"/>
+      <w:ins w:id="124" w:author="Carol Nichols" w:date="2025-09-22T15:12:00Z" w16du:dateUtc="2025-09-22T19:12:00Z">
+        <w:r>
+          <w:fldChar w:fldCharType="begin"/>
+        </w:r>
+        <w:r>
+          <w:instrText xml:space="preserve"> XE "</w:instrText>
+        </w:r>
+        <w:proofErr w:type="spellStart"/>
+        <w:r>
+          <w:instrText>patterns:in</w:instrText>
+        </w:r>
+        <w:proofErr w:type="spellEnd"/>
+        <w:r>
+          <w:instrText xml:space="preserve"> let</w:instrText>
+        </w:r>
+      </w:ins>
+      <w:ins w:id="125" w:author="Carol Nichols" w:date="2025-09-22T15:13:00Z" w16du:dateUtc="2025-09-22T19:13:00Z">
+        <w:r>
+          <w:instrText>...else</w:instrText>
+        </w:r>
+      </w:ins>
+      <w:ins w:id="126" w:author="Carol Nichols" w:date="2025-09-22T15:12:00Z" w16du:dateUtc="2025-09-22T19:12:00Z">
+        <w:r>
+          <w:instrText xml:space="preserve"> syntax" </w:instrText>
+        </w:r>
+        <w:r>
+          <w:fldChar w:fldCharType="end"/>
+        </w:r>
+        <w:r>
+          <w:fldChar w:fldCharType="begin"/>
+        </w:r>
+        <w:r>
+          <w:instrText xml:space="preserve"> XE "let</w:instrText>
+        </w:r>
+      </w:ins>
+      <w:ins w:id="127" w:author="Carol Nichols" w:date="2025-09-22T15:13:00Z" w16du:dateUtc="2025-09-22T19:13:00Z">
+        <w:r>
+          <w:instrText>...else</w:instrText>
+        </w:r>
+      </w:ins>
+      <w:ins w:id="128" w:author="Carol Nichols" w:date="2025-09-22T15:12:00Z" w16du:dateUtc="2025-09-22T19:12:00Z">
+        <w:r>
+          <w:instrText xml:space="preserve"> syntax" </w:instrText>
+        </w:r>
+        <w:r>
+          <w:fldChar w:fldCharType="end"/>
+        </w:r>
+      </w:ins>
       <w:r>
         <w:rPr>
           <w:lang w:eastAsia="en-GB"/>
@@ -6545,7 +6788,7 @@
         </w:rPr>
         <w:t>else</w:t>
       </w:r>
-      <w:bookmarkEnd w:id="95"/>
+      <w:bookmarkEnd w:id="123"/>
     </w:p>
     <w:p>
       <w:pPr>
@@ -6563,7 +6806,7 @@
         </w:rPr>
         <w:t xml:space="preserve"> common pattern is to perform some computation when a value is present and return a default value otherwise. Continuing </w:t>
       </w:r>
-      <w:del w:id="96" w:author="Audrey Doyle" w:date="2025-09-10T11:25:00Z" w16du:dateUtc="2025-09-10T15:25:00Z">
+      <w:del w:id="129" w:author="Audrey Doyle" w:date="2025-09-10T11:25:00Z" w16du:dateUtc="2025-09-10T15:25:00Z">
         <w:r>
           <w:rPr>
             <w:lang w:eastAsia="en-GB"/>
@@ -6685,7 +6928,7 @@
         </w:rPr>
         <w:t xml:space="preserve">            </w:t>
       </w:r>
-      <w:bookmarkStart w:id="97" w:name="_Hlk198315297"/>
+      <w:bookmarkStart w:id="130" w:name="_Hlk198315297"/>
       <w:r>
         <w:rPr>
           <w:rStyle w:val="LiteralItalic"/>
@@ -6698,7 +6941,7 @@
         </w:rPr>
         <w:t xml:space="preserve"> </w:t>
       </w:r>
-      <w:bookmarkEnd w:id="97"/>
+      <w:bookmarkEnd w:id="130"/>
       <w:r>
         <w:rPr>
           <w:lang w:eastAsia="en-GB"/>
@@ -6761,7 +7004,7 @@
         </w:rPr>
         <w:t>Then</w:t>
       </w:r>
-      <w:ins w:id="98" w:author="Audrey Doyle" w:date="2025-09-10T11:26:00Z" w16du:dateUtc="2025-09-10T15:26:00Z">
+      <w:ins w:id="131" w:author="Audrey Doyle" w:date="2025-09-10T11:26:00Z" w16du:dateUtc="2025-09-10T15:26:00Z">
         <w:r>
           <w:rPr>
             <w:lang w:val="en-CA" w:eastAsia="en-GB"/>
@@ -6799,7 +7042,7 @@
         </w:rPr>
         <w:t> variable within the body of the condition, as in Listing</w:t>
       </w:r>
-      <w:ins w:id="99" w:author="Audrey Doyle" w:date="2025-09-10T11:30:00Z" w16du:dateUtc="2025-09-10T15:30:00Z">
+      <w:ins w:id="132" w:author="Audrey Doyle" w:date="2025-09-10T11:30:00Z" w16du:dateUtc="2025-09-10T15:30:00Z">
         <w:r>
           <w:rPr>
             <w:lang w:val="en-CA" w:eastAsia="en-GB"/>
@@ -6807,7 +7050,7 @@
           <w:t> </w:t>
         </w:r>
       </w:ins>
-      <w:del w:id="100" w:author="Audrey Doyle" w:date="2025-09-10T11:30:00Z" w16du:dateUtc="2025-09-10T15:30:00Z">
+      <w:del w:id="133" w:author="Audrey Doyle" w:date="2025-09-10T11:30:00Z" w16du:dateUtc="2025-09-10T15:30:00Z">
         <w:r>
           <w:rPr>
             <w:lang w:val="en-CA" w:eastAsia="en-GB"/>
@@ -6965,6 +7208,7 @@
         <w:rPr>
           <w:lang w:eastAsia="en-GB"/>
         </w:rPr>
+        <w:lastRenderedPageBreak/>
         <w:t xml:space="preserve">    }</w:t>
       </w:r>
     </w:p>
@@ -6990,7 +7234,7 @@
           <w:numId w:val="16"/>
         </w:numPr>
       </w:pPr>
-      <w:commentRangeStart w:id="101"/>
+      <w:commentRangeStart w:id="134"/>
       <w:r>
         <w:t>Checking whether a state exist</w:t>
       </w:r>
@@ -7006,7 +7250,7 @@
         </w:rPr>
         <w:t>if let</w:t>
       </w:r>
-      <w:commentRangeEnd w:id="101"/>
+      <w:commentRangeEnd w:id="134"/>
       <w:r>
         <w:rPr>
           <w:rStyle w:val="CommentReference"/>
@@ -7014,7 +7258,7 @@
           <w:color w:val="auto"/>
           <w:lang w:val="en-CA"/>
         </w:rPr>
-        <w:commentReference w:id="101"/>
+        <w:commentReference w:id="134"/>
       </w:r>
     </w:p>
     <w:p>
@@ -7040,40 +7284,33 @@
         <w:rPr>
           <w:lang w:val="en-CA" w:eastAsia="en-GB"/>
         </w:rPr>
-        <w:t xml:space="preserve"> statement, and if the work to be done is more </w:t>
+        <w:t> statement, and if the work to be done is more complicated, it might be hard to follow exactly how the top-level branches relate. We could also take advantage of the fact that expressions produce a value either to produce the </w:t>
+      </w:r>
+      <w:r>
+        <w:rPr>
+          <w:rStyle w:val="Literal"/>
+        </w:rPr>
+        <w:t>state</w:t>
       </w:r>
       <w:r>
         <w:rPr>
           <w:lang w:val="en-CA" w:eastAsia="en-GB"/>
         </w:rPr>
-        <w:lastRenderedPageBreak/>
-        <w:t>complicated, it might be hard to follow exactly how the top-level branches relate. We could also take advantage of the fact that expressions produce a value either to produce the </w:t>
-      </w:r>
-      <w:r>
-        <w:rPr>
-          <w:rStyle w:val="Literal"/>
-        </w:rPr>
-        <w:t>state</w:t>
+        <w:t> from the </w:t>
+      </w:r>
+      <w:r>
+        <w:rPr>
+          <w:rStyle w:val="Literal"/>
+        </w:rPr>
+        <w:t>if let</w:t>
       </w:r>
       <w:r>
         <w:rPr>
           <w:lang w:val="en-CA" w:eastAsia="en-GB"/>
         </w:rPr>
-        <w:t> from the </w:t>
-      </w:r>
-      <w:r>
-        <w:rPr>
-          <w:rStyle w:val="Literal"/>
-        </w:rPr>
-        <w:t>if let</w:t>
-      </w:r>
-      <w:r>
-        <w:rPr>
-          <w:lang w:val="en-CA" w:eastAsia="en-GB"/>
-        </w:rPr>
         <w:t> or to return early, as in Listing</w:t>
       </w:r>
-      <w:ins w:id="102" w:author="Audrey Doyle" w:date="2025-09-10T11:31:00Z" w16du:dateUtc="2025-09-10T15:31:00Z">
+      <w:ins w:id="135" w:author="Audrey Doyle" w:date="2025-09-10T11:31:00Z" w16du:dateUtc="2025-09-10T15:31:00Z">
         <w:r>
           <w:rPr>
             <w:lang w:val="en-CA" w:eastAsia="en-GB"/>
@@ -7081,7 +7318,7 @@
           <w:t> </w:t>
         </w:r>
       </w:ins>
-      <w:del w:id="103" w:author="Audrey Doyle" w:date="2025-09-10T11:31:00Z" w16du:dateUtc="2025-09-10T15:31:00Z">
+      <w:del w:id="136" w:author="Audrey Doyle" w:date="2025-09-10T11:31:00Z" w16du:dateUtc="2025-09-10T15:31:00Z">
         <w:r>
           <w:rPr>
             <w:lang w:val="en-CA" w:eastAsia="en-GB"/>
@@ -7095,7 +7332,7 @@
         </w:rPr>
         <w:t xml:space="preserve">6-8. (You could do </w:t>
       </w:r>
-      <w:ins w:id="104" w:author="Audrey Doyle" w:date="2025-09-10T11:27:00Z" w16du:dateUtc="2025-09-10T15:27:00Z">
+      <w:ins w:id="137" w:author="Audrey Doyle" w:date="2025-09-10T11:27:00Z" w16du:dateUtc="2025-09-10T15:27:00Z">
         <w:r>
           <w:rPr>
             <w:lang w:val="en-CA" w:eastAsia="en-GB"/>
@@ -7107,12 +7344,28 @@
         <w:rPr>
           <w:lang w:val="en-CA" w:eastAsia="en-GB"/>
         </w:rPr>
-        <w:t>similar with a match</w:t>
-      </w:r>
-      <w:del w:id="105" w:author="Audrey Doyle" w:date="2025-09-10T11:27:00Z" w16du:dateUtc="2025-09-10T15:27:00Z">
+        <w:t>similar with a </w:t>
+      </w:r>
+      <w:r>
+        <w:rPr>
+          <w:rStyle w:val="Literal"/>
+          <w:rPrChange w:id="138" w:author="Carol Nichols" w:date="2025-09-22T16:07:00Z" w16du:dateUtc="2025-09-22T20:07:00Z">
+            <w:rPr>
+              <w:lang w:val="en-CA" w:eastAsia="en-GB"/>
+            </w:rPr>
+          </w:rPrChange>
+        </w:rPr>
+        <w:t>match</w:t>
+      </w:r>
+      <w:del w:id="139" w:author="Audrey Doyle" w:date="2025-09-10T11:27:00Z" w16du:dateUtc="2025-09-10T15:27:00Z">
         <w:r>
           <w:rPr>
-            <w:lang w:val="en-CA" w:eastAsia="en-GB"/>
+            <w:rStyle w:val="Literal"/>
+            <w:rPrChange w:id="140" w:author="Carol Nichols" w:date="2025-09-22T16:07:00Z" w16du:dateUtc="2025-09-22T20:07:00Z">
+              <w:rPr>
+                <w:lang w:val="en-CA" w:eastAsia="en-GB"/>
+              </w:rPr>
+            </w:rPrChange>
           </w:rPr>
           <w:delText>,</w:delText>
         </w:r>
@@ -7326,7 +7579,7 @@
           <w:numId w:val="16"/>
         </w:numPr>
       </w:pPr>
-      <w:commentRangeStart w:id="106"/>
+      <w:commentRangeStart w:id="141"/>
       <w:r>
         <w:t xml:space="preserve">Using </w:t>
       </w:r>
@@ -7339,7 +7592,7 @@
       <w:r>
         <w:t xml:space="preserve"> to produce a value or return early</w:t>
       </w:r>
-      <w:commentRangeEnd w:id="106"/>
+      <w:commentRangeEnd w:id="141"/>
       <w:r>
         <w:rPr>
           <w:rStyle w:val="CommentReference"/>
@@ -7347,7 +7600,7 @@
           <w:color w:val="auto"/>
           <w:lang w:val="en-CA"/>
         </w:rPr>
-        <w:commentReference w:id="106"/>
+        <w:commentReference w:id="141"/>
       </w:r>
     </w:p>
     <w:p>
@@ -7508,7 +7761,7 @@
         </w:rPr>
         <w:t>In Listing</w:t>
       </w:r>
-      <w:ins w:id="107" w:author="Audrey Doyle" w:date="2025-09-10T11:31:00Z" w16du:dateUtc="2025-09-10T15:31:00Z">
+      <w:ins w:id="142" w:author="Audrey Doyle" w:date="2025-09-10T11:31:00Z" w16du:dateUtc="2025-09-10T15:31:00Z">
         <w:r>
           <w:rPr>
             <w:lang w:eastAsia="en-GB"/>
@@ -7516,7 +7769,7 @@
           <w:t> </w:t>
         </w:r>
       </w:ins>
-      <w:del w:id="108" w:author="Audrey Doyle" w:date="2025-09-10T11:31:00Z" w16du:dateUtc="2025-09-10T15:31:00Z">
+      <w:del w:id="143" w:author="Audrey Doyle" w:date="2025-09-10T11:31:00Z" w16du:dateUtc="2025-09-10T15:31:00Z">
         <w:r>
           <w:rPr>
             <w:lang w:eastAsia="en-GB"/>
@@ -7530,7 +7783,7 @@
         </w:rPr>
         <w:t>6-9, you can see how Listing</w:t>
       </w:r>
-      <w:ins w:id="109" w:author="Audrey Doyle" w:date="2025-09-10T11:31:00Z" w16du:dateUtc="2025-09-10T15:31:00Z">
+      <w:ins w:id="144" w:author="Audrey Doyle" w:date="2025-09-10T11:31:00Z" w16du:dateUtc="2025-09-10T15:31:00Z">
         <w:r>
           <w:rPr>
             <w:lang w:eastAsia="en-GB"/>
@@ -7538,7 +7791,7 @@
           <w:t> </w:t>
         </w:r>
       </w:ins>
-      <w:del w:id="110" w:author="Audrey Doyle" w:date="2025-09-10T11:31:00Z" w16du:dateUtc="2025-09-10T15:31:00Z">
+      <w:del w:id="145" w:author="Audrey Doyle" w:date="2025-09-10T11:31:00Z" w16du:dateUtc="2025-09-10T15:31:00Z">
         <w:r>
           <w:rPr>
             <w:lang w:eastAsia="en-GB"/>
@@ -7698,6 +7951,7 @@
         <w:rPr>
           <w:rStyle w:val="LiteralGray"/>
         </w:rPr>
+        <w:lastRenderedPageBreak/>
         <w:t xml:space="preserve">    } else {</w:t>
       </w:r>
     </w:p>
@@ -7751,7 +8005,7 @@
           <w:numId w:val="16"/>
         </w:numPr>
       </w:pPr>
-      <w:commentRangeStart w:id="111"/>
+      <w:commentRangeStart w:id="146"/>
       <w:r>
         <w:t xml:space="preserve">Using </w:t>
       </w:r>
@@ -7774,9 +8028,14 @@
         <w:t>else</w:t>
       </w:r>
       <w:r>
-        <w:t xml:space="preserve"> to clarify the flow through the function.</w:t>
-      </w:r>
-      <w:commentRangeEnd w:id="111"/>
+        <w:t xml:space="preserve"> to clarify the flow through the function</w:t>
+      </w:r>
+      <w:del w:id="147" w:author="Carol Nichols" w:date="2025-09-22T15:23:00Z" w16du:dateUtc="2025-09-22T19:23:00Z">
+        <w:r>
+          <w:delText>.</w:delText>
+        </w:r>
+      </w:del>
+      <w:commentRangeEnd w:id="146"/>
       <w:r>
         <w:rPr>
           <w:rStyle w:val="CommentReference"/>
@@ -7784,7 +8043,7 @@
           <w:color w:val="auto"/>
           <w:lang w:val="en-CA"/>
         </w:rPr>
-        <w:commentReference w:id="111"/>
+        <w:commentReference w:id="146"/>
       </w:r>
     </w:p>
     <w:p>
@@ -7798,10 +8057,9 @@
         <w:rPr>
           <w:lang w:eastAsia="en-GB"/>
         </w:rPr>
-        <w:lastRenderedPageBreak/>
         <w:t xml:space="preserve">Notice that it stays </w:t>
       </w:r>
-      <w:del w:id="112" w:author="Audrey Doyle" w:date="2025-09-10T11:28:00Z" w16du:dateUtc="2025-09-10T15:28:00Z">
+      <w:del w:id="148" w:author="Audrey Doyle" w:date="2025-09-10T11:28:00Z" w16du:dateUtc="2025-09-10T15:28:00Z">
         <w:r>
           <w:rPr>
             <w:lang w:eastAsia="en-GB"/>
@@ -7815,7 +8073,7 @@
         </w:rPr>
         <w:t xml:space="preserve">on the </w:t>
       </w:r>
-      <w:ins w:id="113" w:author="Audrey Doyle" w:date="2025-09-10T11:28:00Z" w16du:dateUtc="2025-09-10T15:28:00Z">
+      <w:ins w:id="149" w:author="Audrey Doyle" w:date="2025-09-10T11:28:00Z" w16du:dateUtc="2025-09-10T15:28:00Z">
         <w:r>
           <w:rPr>
             <w:lang w:eastAsia="en-GB"/>
@@ -7903,6 +8161,80 @@
         </w:rPr>
         <w:t xml:space="preserve"> are in your Rust toolbox as well.</w:t>
       </w:r>
+      <w:ins w:id="150" w:author="Carol Nichols" w:date="2025-09-22T15:16:00Z" w16du:dateUtc="2025-09-22T19:16:00Z">
+        <w:r>
+          <w:fldChar w:fldCharType="begin"/>
+        </w:r>
+        <w:r>
+          <w:rPr>
+            <w:lang w:val="en-CA" w:eastAsia="en-GB"/>
+          </w:rPr>
+          <w:instrText xml:space="preserve"> XE "let...else syntax </w:instrText>
+        </w:r>
+        <w:proofErr w:type="spellStart"/>
+        <w:r>
+          <w:rPr>
+            <w:lang w:val="en-CA" w:eastAsia="en-GB"/>
+          </w:rPr>
+          <w:instrText>endRange</w:instrText>
+        </w:r>
+        <w:proofErr w:type="spellEnd"/>
+        <w:r>
+          <w:rPr>
+            <w:lang w:val="en-CA" w:eastAsia="en-GB"/>
+          </w:rPr>
+          <w:instrText xml:space="preserve">" </w:instrText>
+        </w:r>
+        <w:r>
+          <w:rPr>
+            <w:lang w:val="en-CA" w:eastAsia="en-GB"/>
+          </w:rPr>
+          <w:fldChar w:fldCharType="end"/>
+        </w:r>
+        <w:r>
+          <w:fldChar w:fldCharType="begin"/>
+        </w:r>
+        <w:r>
+          <w:rPr>
+            <w:lang w:val="en-CA" w:eastAsia="en-GB"/>
+          </w:rPr>
+          <w:instrText xml:space="preserve"> XE "</w:instrText>
+        </w:r>
+        <w:proofErr w:type="spellStart"/>
+        <w:r>
+          <w:rPr>
+            <w:lang w:val="en-CA" w:eastAsia="en-GB"/>
+          </w:rPr>
+          <w:instrText>patterns:in</w:instrText>
+        </w:r>
+        <w:proofErr w:type="spellEnd"/>
+        <w:r>
+          <w:rPr>
+            <w:lang w:val="en-CA" w:eastAsia="en-GB"/>
+          </w:rPr>
+          <w:instrText xml:space="preserve"> let...else syntax </w:instrText>
+        </w:r>
+        <w:proofErr w:type="spellStart"/>
+        <w:r>
+          <w:rPr>
+            <w:lang w:val="en-CA" w:eastAsia="en-GB"/>
+          </w:rPr>
+          <w:instrText>endRange</w:instrText>
+        </w:r>
+        <w:proofErr w:type="spellEnd"/>
+        <w:r>
+          <w:rPr>
+            <w:lang w:val="en-CA" w:eastAsia="en-GB"/>
+          </w:rPr>
+          <w:instrText xml:space="preserve">" </w:instrText>
+        </w:r>
+        <w:r>
+          <w:rPr>
+            <w:lang w:val="en-CA" w:eastAsia="en-GB"/>
+          </w:rPr>
+          <w:fldChar w:fldCharType="end"/>
+        </w:r>
+      </w:ins>
       <w:r>
         <w:fldChar w:fldCharType="begin"/>
       </w:r>
@@ -7910,12 +8242,26 @@
         <w:rPr>
           <w:lang w:val="en-CA" w:eastAsia="en-GB"/>
         </w:rPr>
-        <w:instrText xml:space="preserve"> XE "if let syntax endRange" </w:instrText>
-      </w:r>
+        <w:instrText xml:space="preserve"> XE "if let syntax </w:instrText>
+      </w:r>
+      <w:proofErr w:type="spellStart"/>
       <w:r>
         <w:rPr>
           <w:lang w:val="en-CA" w:eastAsia="en-GB"/>
         </w:rPr>
+        <w:instrText>endRange</w:instrText>
+      </w:r>
+      <w:proofErr w:type="spellEnd"/>
+      <w:r>
+        <w:rPr>
+          <w:lang w:val="en-CA" w:eastAsia="en-GB"/>
+        </w:rPr>
+        <w:instrText xml:space="preserve">" </w:instrText>
+      </w:r>
+      <w:r>
+        <w:rPr>
+          <w:lang w:val="en-CA" w:eastAsia="en-GB"/>
+        </w:rPr>
         <w:fldChar w:fldCharType="end"/>
       </w:r>
       <w:r>
@@ -7925,12 +8271,40 @@
         <w:rPr>
           <w:lang w:val="en-CA" w:eastAsia="en-GB"/>
         </w:rPr>
-        <w:instrText xml:space="preserve"> XE "patterns:in if let syntax endRange" </w:instrText>
-      </w:r>
+        <w:instrText xml:space="preserve"> XE "</w:instrText>
+      </w:r>
+      <w:proofErr w:type="spellStart"/>
       <w:r>
         <w:rPr>
           <w:lang w:val="en-CA" w:eastAsia="en-GB"/>
         </w:rPr>
+        <w:instrText>patterns:in</w:instrText>
+      </w:r>
+      <w:proofErr w:type="spellEnd"/>
+      <w:r>
+        <w:rPr>
+          <w:lang w:val="en-CA" w:eastAsia="en-GB"/>
+        </w:rPr>
+        <w:instrText xml:space="preserve"> if let syntax </w:instrText>
+      </w:r>
+      <w:proofErr w:type="spellStart"/>
+      <w:r>
+        <w:rPr>
+          <w:lang w:val="en-CA" w:eastAsia="en-GB"/>
+        </w:rPr>
+        <w:instrText>endRange</w:instrText>
+      </w:r>
+      <w:proofErr w:type="spellEnd"/>
+      <w:r>
+        <w:rPr>
+          <w:lang w:val="en-CA" w:eastAsia="en-GB"/>
+        </w:rPr>
+        <w:instrText xml:space="preserve">" </w:instrText>
+      </w:r>
+      <w:r>
+        <w:rPr>
+          <w:lang w:val="en-CA" w:eastAsia="en-GB"/>
+        </w:rPr>
         <w:fldChar w:fldCharType="end"/>
       </w:r>
     </w:p>
@@ -7938,11 +8312,11 @@
       <w:pPr>
         <w:pStyle w:val="HeadA"/>
       </w:pPr>
-      <w:bookmarkStart w:id="114" w:name="_Toc206164033"/>
+      <w:bookmarkStart w:id="151" w:name="_Toc206164033"/>
       <w:r>
         <w:t>Summary</w:t>
       </w:r>
-      <w:bookmarkEnd w:id="114"/>
+      <w:bookmarkEnd w:id="151"/>
     </w:p>
     <w:p>
       <w:pPr>
@@ -7986,17 +8360,14 @@
       <w:r>
         <w:t xml:space="preserve">Your Rust programs can now express concepts in your domain using structs and enums. Creating custom types to use in your API ensures type safety: </w:t>
       </w:r>
-      <w:del w:id="115" w:author="Audrey Doyle" w:date="2025-09-10T11:29:00Z" w16du:dateUtc="2025-09-10T15:29:00Z">
+      <w:del w:id="152" w:author="Audrey Doyle" w:date="2025-09-10T11:29:00Z" w16du:dateUtc="2025-09-10T15:29:00Z">
         <w:r>
           <w:delText xml:space="preserve">the </w:delText>
         </w:r>
       </w:del>
-      <w:ins w:id="116" w:author="Audrey Doyle" w:date="2025-09-10T11:29:00Z" w16du:dateUtc="2025-09-10T15:29:00Z">
+      <w:ins w:id="153" w:author="Audrey Doyle" w:date="2025-09-10T11:29:00Z" w16du:dateUtc="2025-09-10T15:29:00Z">
         <w:r>
-          <w:t>T</w:t>
-        </w:r>
-        <w:r>
-          <w:t xml:space="preserve">he </w:t>
+          <w:t xml:space="preserve">The </w:t>
         </w:r>
       </w:ins>
       <w:r>
@@ -8024,7 +8395,7 @@
 
 <file path=word/comments.xml><?xml version="1.0" encoding="utf-8"?>
 <w:comments xmlns:wpc="http://schemas.microsoft.com/office/word/2010/wordprocessingCanvas" xmlns:cx="http://schemas.microsoft.com/office/drawing/2014/chartex" xmlns:cx1="http://schemas.microsoft.com/office/drawing/2015/9/8/chartex" xmlns:cx2="http://schemas.microsoft.com/office/drawing/2015/10/21/chartex" xmlns:cx3="http://schemas.microsoft.com/office/drawing/2016/5/9/chartex" xmlns:cx4="http://schemas.microsoft.com/office/drawing/2016/5/10/chartex" xmlns:cx5="http://schemas.microsoft.com/office/drawing/2016/5/11/chartex" xmlns:cx6="http://schemas.microsoft.com/office/drawing/2016/5/12/chartex" xmlns:cx7="http://schemas.microsoft.com/office/drawing/2016/5/13/chartex" xmlns:cx8="http://schemas.microsoft.com/office/drawing/2016/5/14/chartex" xmlns:mc="http://schemas.openxmlformats.org/markup-compatibility/2006" xmlns:aink="http://schemas.microsoft.com/office/drawing/2016/ink" xmlns:am3d="http://schemas.microsoft.com/office/drawing/2017/model3d" xmlns:o="urn:schemas-microsoft-com:office:office" xmlns:oel="http://schemas.microsoft.com/office/2019/extlst" xmlns:r="http://schemas.openxmlformats.org/officeDocument/2006/relationships" xmlns:m="http://schemas.openxmlformats.org/officeDocument/2006/math" xmlns:v="urn:schemas-microsoft-com:vml" xmlns:wp14="http://schemas.microsoft.com/office/word/2010/wordprocessingDrawing" xmlns:wp="http://schemas.openxmlformats.org/drawingml/2006/wordprocessingDrawing" xmlns:w10="urn:schemas-microsoft-com:office:word" xmlns:w="http://schemas.openxmlformats.org/wordprocessingml/2006/main" xmlns:w14="http://schemas.microsoft.com/office/word/2010/wordml" xmlns:w15="http://schemas.microsoft.com/office/word/2012/wordml" xmlns:w16cex="http://schemas.microsoft.com/office/word/2018/wordml/cex" xmlns:w16cid="http://schemas.microsoft.com/office/word/2016/wordml/cid" xmlns:w16="http://schemas.microsoft.com/office/word/2018/wordml" xmlns:w16du="http://schemas.microsoft.com/office/word/2023/wordml/word16du" xmlns:w16sdtdh="http://schemas.microsoft.com/office/word/2020/wordml/sdtdatahash" xmlns:w16sdtfl="http://schemas.microsoft.com/office/word/2024/wordml/sdtformatlock" xmlns:w16se="http://schemas.microsoft.com/office/word/2015/wordml/symex" xmlns:wpg="http://schemas.microsoft.com/office/word/2010/wordprocessingGroup" xmlns:wpi="http://schemas.microsoft.com/office/word/2010/wordprocessingInk" xmlns:wne="http://schemas.microsoft.com/office/word/2006/wordml" xmlns:wps="http://schemas.microsoft.com/office/word/2010/wordprocessingShape" mc:Ignorable="w14 w15 w16se w16cid w16 w16cex w16sdtdh w16sdtfl w16du wp14">
-  <w:comment w:id="73" w:author="Eva Morrow" w:date="2025-06-26T12:23:00Z" w:initials="EM">
+  <w:comment w:id="88" w:author="Eva Morrow" w:date="2025-06-26T12:23:00Z" w:initials="EM">
     <w:p>
       <w:r>
         <w:rPr>
@@ -8042,7 +8413,7 @@
       </w:r>
     </w:p>
   </w:comment>
-  <w:comment w:id="74" w:author="Allison Felus" w:date="2025-09-04T13:11:00Z" w:initials="AF">
+  <w:comment w:id="89" w:author="Allison Felus" w:date="2025-09-04T13:11:00Z" w:initials="AF">
     <w:p>
       <w:r>
         <w:rPr>
@@ -8059,7 +8430,7 @@
       </w:r>
     </w:p>
   </w:comment>
-  <w:comment w:id="75" w:author="Audrey Doyle" w:date="2025-09-10T11:10:00Z" w:initials="AD">
+  <w:comment w:id="90" w:author="Audrey Doyle" w:date="2025-09-10T11:10:00Z" w:initials="AD">
     <w:p>
       <w:pPr>
         <w:pStyle w:val="CommentText"/>
@@ -8075,7 +8446,24 @@
       </w:r>
     </w:p>
   </w:comment>
-  <w:comment w:id="84" w:author="Audrey Doyle" w:date="2025-09-10T11:20:00Z" w:initials="AD">
+  <w:comment w:id="91" w:author="Carol Nichols" w:date="2025-09-22T15:04:00Z" w:initials="CN">
+    <w:p>
+      <w:r>
+        <w:rPr>
+          <w:rStyle w:val="CommentReference"/>
+        </w:rPr>
+        <w:annotationRef/>
+      </w:r>
+      <w:r>
+        <w:rPr>
+          <w:sz w:val="20"/>
+          <w:szCs w:val="20"/>
+        </w:rPr>
+        <w:t>Fixed!</w:t>
+      </w:r>
+    </w:p>
+  </w:comment>
+  <w:comment w:id="109" w:author="Audrey Doyle" w:date="2025-09-10T11:20:00Z" w:initials="AD">
     <w:p>
       <w:pPr>
         <w:pStyle w:val="CommentText"/>
@@ -8091,7 +8479,7 @@
       </w:r>
     </w:p>
   </w:comment>
-  <w:comment w:id="93" w:author="Audrey Doyle" w:date="2025-09-10T11:34:00Z" w:initials="AD">
+  <w:comment w:id="120" w:author="Audrey Doyle" w:date="2025-09-10T11:34:00Z" w:initials="AD">
     <w:p>
       <w:pPr>
         <w:pStyle w:val="CommentText"/>
@@ -8107,7 +8495,24 @@
       </w:r>
     </w:p>
   </w:comment>
-  <w:comment w:id="101" w:author="Audrey Doyle" w:date="2025-09-10T11:30:00Z" w:initials="AD">
+  <w:comment w:id="121" w:author="Carol Nichols" w:date="2025-09-22T15:08:00Z" w:initials="CN">
+    <w:p>
+      <w:r>
+        <w:rPr>
+          <w:rStyle w:val="CommentReference"/>
+        </w:rPr>
+        <w:annotationRef/>
+      </w:r>
+      <w:r>
+        <w:rPr>
+          <w:sz w:val="20"/>
+          <w:szCs w:val="20"/>
+        </w:rPr>
+        <w:t>No, I see how this looks inconsistent in the context of "let...else", but nothing comes between "if" and "let" in "if let" syntax and a pattern is always specified between "let" and "else".</w:t>
+      </w:r>
+    </w:p>
+  </w:comment>
+  <w:comment w:id="134" w:author="Audrey Doyle" w:date="2025-09-10T11:30:00Z" w:initials="AD">
     <w:p>
       <w:pPr>
         <w:pStyle w:val="CommentText"/>
@@ -8123,7 +8528,7 @@
       </w:r>
     </w:p>
   </w:comment>
-  <w:comment w:id="106" w:author="Audrey Doyle" w:date="2025-09-10T11:31:00Z" w:initials="AD">
+  <w:comment w:id="141" w:author="Audrey Doyle" w:date="2025-09-10T11:31:00Z" w:initials="AD">
     <w:p>
       <w:pPr>
         <w:pStyle w:val="CommentText"/>
@@ -8139,7 +8544,7 @@
       </w:r>
     </w:p>
   </w:comment>
-  <w:comment w:id="111" w:author="Audrey Doyle" w:date="2025-09-10T11:31:00Z" w:initials="AD">
+  <w:comment w:id="146" w:author="Audrey Doyle" w:date="2025-09-10T11:31:00Z" w:initials="AD">
     <w:p>
       <w:pPr>
         <w:pStyle w:val="CommentText"/>
@@ -8163,8 +8568,10 @@
   <w15:commentEx w15:paraId="4FC42AD8" w15:done="0"/>
   <w15:commentEx w15:paraId="3D1693BE" w15:paraIdParent="4FC42AD8" w15:done="0"/>
   <w15:commentEx w15:paraId="55E36685" w15:paraIdParent="4FC42AD8" w15:done="0"/>
+  <w15:commentEx w15:paraId="364B5285" w15:paraIdParent="4FC42AD8" w15:done="0"/>
   <w15:commentEx w15:paraId="11879F0A" w15:done="0"/>
   <w15:commentEx w15:paraId="3CAC93CC" w15:done="0"/>
+  <w15:commentEx w15:paraId="797B8313" w15:paraIdParent="3CAC93CC" w15:done="0"/>
   <w15:commentEx w15:paraId="4C554431" w15:done="0"/>
   <w15:commentEx w15:paraId="79CBAB86" w15:done="0"/>
   <w15:commentEx w15:paraId="05B9B2B2" w15:done="0"/>
@@ -8176,8 +8583,22 @@
   <w16cex:commentExtensible w16cex:durableId="01E3F661" w16cex:dateUtc="2025-06-26T19:23:00Z"/>
   <w16cex:commentExtensible w16cex:durableId="4A9CEC32" w16cex:dateUtc="2025-09-04T18:11:00Z"/>
   <w16cex:commentExtensible w16cex:durableId="19B76156" w16cex:dateUtc="2025-09-10T15:10:00Z"/>
-  <w16cex:commentExtensible w16cex:durableId="6674B43B" w16cex:dateUtc="2025-09-10T15:20:00Z"/>
+  <w16cex:commentExtensible w16cex:durableId="034CA9AA" w16cex:dateUtc="2025-09-22T19:04:00Z"/>
+  <w16cex:commentExtensible w16cex:durableId="6674B43B" w16cex:dateUtc="2025-09-10T15:20:00Z">
+    <w16cex:extLst>
+      <w16:ext w16:uri="{CE6994B0-6A32-4C9F-8C6B-6E91EDA988CE}">
+        <cr:reactions xmlns:cr="http://schemas.microsoft.com/office/comments/2020/reactions">
+          <cr:reaction reactionType="1">
+            <cr:reactionInfo dateUtc="2025-09-22T19:04:36Z">
+              <cr:user userId="Carol Nichols" userProvider="None" userName="Carol Nichols"/>
+            </cr:reactionInfo>
+          </cr:reaction>
+        </cr:reactions>
+      </w16:ext>
+    </w16cex:extLst>
+  </w16cex:commentExtensible>
   <w16cex:commentExtensible w16cex:durableId="2ED7C779" w16cex:dateUtc="2025-09-10T15:34:00Z"/>
+  <w16cex:commentExtensible w16cex:durableId="675FB415" w16cex:dateUtc="2025-09-22T19:08:00Z"/>
   <w16cex:commentExtensible w16cex:durableId="067D6067" w16cex:dateUtc="2025-09-10T15:30:00Z"/>
   <w16cex:commentExtensible w16cex:durableId="103E1C2D" w16cex:dateUtc="2025-09-10T15:31:00Z"/>
   <w16cex:commentExtensible w16cex:durableId="2B70B4F0" w16cex:dateUtc="2025-09-10T15:31:00Z"/>
@@ -8189,8 +8610,10 @@
   <w16cid:commentId w16cid:paraId="4FC42AD8" w16cid:durableId="01E3F661"/>
   <w16cid:commentId w16cid:paraId="3D1693BE" w16cid:durableId="4A9CEC32"/>
   <w16cid:commentId w16cid:paraId="55E36685" w16cid:durableId="19B76156"/>
+  <w16cid:commentId w16cid:paraId="364B5285" w16cid:durableId="034CA9AA"/>
   <w16cid:commentId w16cid:paraId="11879F0A" w16cid:durableId="6674B43B"/>
   <w16cid:commentId w16cid:paraId="3CAC93CC" w16cid:durableId="2ED7C779"/>
+  <w16cid:commentId w16cid:paraId="797B8313" w16cid:durableId="675FB415"/>
   <w16cid:commentId w16cid:paraId="4C554431" w16cid:durableId="067D6067"/>
   <w16cid:commentId w16cid:paraId="79CBAB86" w16cid:durableId="103E1C2D"/>
   <w16cid:commentId w16cid:paraId="05B9B2B2" w16cid:durableId="2B70B4F0"/>
@@ -13348,6 +13771,9 @@
 <w15:people xmlns:wpc="http://schemas.microsoft.com/office/word/2010/wordprocessingCanvas" xmlns:cx="http://schemas.microsoft.com/office/drawing/2014/chartex" xmlns:cx1="http://schemas.microsoft.com/office/drawing/2015/9/8/chartex" xmlns:cx2="http://schemas.microsoft.com/office/drawing/2015/10/21/chartex" xmlns:cx3="http://schemas.microsoft.com/office/drawing/2016/5/9/chartex" xmlns:cx4="http://schemas.microsoft.com/office/drawing/2016/5/10/chartex" xmlns:cx5="http://schemas.microsoft.com/office/drawing/2016/5/11/chartex" xmlns:cx6="http://schemas.microsoft.com/office/drawing/2016/5/12/chartex" xmlns:cx7="http://schemas.microsoft.com/office/drawing/2016/5/13/chartex" xmlns:cx8="http://schemas.microsoft.com/office/drawing/2016/5/14/chartex" xmlns:mc="http://schemas.openxmlformats.org/markup-compatibility/2006" xmlns:aink="http://schemas.microsoft.com/office/drawing/2016/ink" xmlns:am3d="http://schemas.microsoft.com/office/drawing/2017/model3d" xmlns:o="urn:schemas-microsoft-com:office:office" xmlns:oel="http://schemas.microsoft.com/office/2019/extlst" xmlns:r="http://schemas.openxmlformats.org/officeDocument/2006/relationships" xmlns:m="http://schemas.openxmlformats.org/officeDocument/2006/math" xmlns:v="urn:schemas-microsoft-com:vml" xmlns:wp14="http://schemas.microsoft.com/office/word/2010/wordprocessingDrawing" xmlns:wp="http://schemas.openxmlformats.org/drawingml/2006/wordprocessingDrawing" xmlns:w10="urn:schemas-microsoft-com:office:word" xmlns:w="http://schemas.openxmlformats.org/wordprocessingml/2006/main" xmlns:w14="http://schemas.microsoft.com/office/word/2010/wordml" xmlns:w15="http://schemas.microsoft.com/office/word/2012/wordml" xmlns:w16cex="http://schemas.microsoft.com/office/word/2018/wordml/cex" xmlns:w16cid="http://schemas.microsoft.com/office/word/2016/wordml/cid" xmlns:w16="http://schemas.microsoft.com/office/word/2018/wordml" xmlns:w16du="http://schemas.microsoft.com/office/word/2023/wordml/word16du" xmlns:w16sdtdh="http://schemas.microsoft.com/office/word/2020/wordml/sdtdatahash" xmlns:w16sdtfl="http://schemas.microsoft.com/office/word/2024/wordml/sdtformatlock" xmlns:w16se="http://schemas.microsoft.com/office/word/2015/wordml/symex" xmlns:wpg="http://schemas.microsoft.com/office/word/2010/wordprocessingGroup" xmlns:wpi="http://schemas.microsoft.com/office/word/2010/wordprocessingInk" xmlns:wne="http://schemas.microsoft.com/office/word/2006/wordml" xmlns:wps="http://schemas.microsoft.com/office/word/2010/wordprocessingShape" mc:Ignorable="w14 w15 w16se w16cid w16 w16cex w16sdtdh w16sdtfl w16du wp14">
   <w15:person w15:author="Audrey Doyle">
     <w15:presenceInfo w15:providerId="None" w15:userId="Audrey Doyle"/>
+  </w15:person>
+  <w15:person w15:author="Carol Nichols">
+    <w15:presenceInfo w15:providerId="None" w15:userId="Carol Nichols"/>
   </w15:person>
   <w15:person w15:author="Eva Morrow">
     <w15:presenceInfo w15:providerId="Windows Live" w15:userId="2641f39c3ff74ff0"/>
@@ -13994,6 +14420,7 @@
   <w:style w:type="character" w:default="1" w:styleId="DefaultParagraphFont">
     <w:name w:val="Default Paragraph Font"/>
     <w:uiPriority w:val="1"/>
+    <w:semiHidden/>
     <w:unhideWhenUsed/>
   </w:style>
   <w:style w:type="table" w:default="1" w:styleId="TableNormal">

</xml_diff>